<commit_message>
Set settings for build x64
</commit_message>
<xml_diff>
--- a/Box2D/Documentation/manual.docx
+++ b/Box2D/Documentation/manual.docx
@@ -1,6 +1,6 @@
 
 <file path=word/document.xml><?xml version="1.0" encoding="utf-8"?>
-<w:document xmlns:wpc="http://schemas.microsoft.com/office/word/2010/wordprocessingCanvas" xmlns:cx="http://schemas.microsoft.com/office/drawing/2014/chartex" xmlns:cx1="http://schemas.microsoft.com/office/drawing/2015/9/8/chartex" xmlns:cx2="http://schemas.microsoft.com/office/drawing/2015/10/21/chartex" xmlns:cx3="http://schemas.microsoft.com/office/drawing/2016/5/9/chartex" xmlns:cx4="http://schemas.microsoft.com/office/drawing/2016/5/10/chartex" xmlns:cx5="http://schemas.microsoft.com/office/drawing/2016/5/11/chartex" xmlns:mc="http://schemas.openxmlformats.org/markup-compatibility/2006" xmlns:o="urn:schemas-microsoft-com:office:office" xmlns:r="http://schemas.openxmlformats.org/officeDocument/2006/relationships" xmlns:m="http://schemas.openxmlformats.org/officeDocument/2006/math" xmlns:v="urn:schemas-microsoft-com:vml" xmlns:wp14="http://schemas.microsoft.com/office/word/2010/wordprocessingDrawing" xmlns:wp="http://schemas.openxmlformats.org/drawingml/2006/wordprocessingDrawing" xmlns:w10="urn:schemas-microsoft-com:office:word" xmlns:w="http://schemas.openxmlformats.org/wordprocessingml/2006/main" xmlns:w14="http://schemas.microsoft.com/office/word/2010/wordml" xmlns:w15="http://schemas.microsoft.com/office/word/2012/wordml" xmlns:w16se="http://schemas.microsoft.com/office/word/2015/wordml/symex" xmlns:wpg="http://schemas.microsoft.com/office/word/2010/wordprocessingGroup" xmlns:wpi="http://schemas.microsoft.com/office/word/2010/wordprocessingInk" xmlns:wne="http://schemas.microsoft.com/office/word/2006/wordml" xmlns:wps="http://schemas.microsoft.com/office/word/2010/wordprocessingShape" mc:Ignorable="w14 w15 w16se wp14">
+<w:document xmlns:wpc="http://schemas.microsoft.com/office/word/2010/wordprocessingCanvas" xmlns:mc="http://schemas.openxmlformats.org/markup-compatibility/2006" xmlns:o="urn:schemas-microsoft-com:office:office" xmlns:r="http://schemas.openxmlformats.org/officeDocument/2006/relationships" xmlns:m="http://schemas.openxmlformats.org/officeDocument/2006/math" xmlns:v="urn:schemas-microsoft-com:vml" xmlns:wp14="http://schemas.microsoft.com/office/word/2010/wordprocessingDrawing" xmlns:wp="http://schemas.openxmlformats.org/drawingml/2006/wordprocessingDrawing" xmlns:w10="urn:schemas-microsoft-com:office:word" xmlns:w="http://schemas.openxmlformats.org/wordprocessingml/2006/main" xmlns:w14="http://schemas.microsoft.com/office/word/2010/wordml" xmlns:wpg="http://schemas.microsoft.com/office/word/2010/wordprocessingGroup" xmlns:wpi="http://schemas.microsoft.com/office/word/2010/wordprocessingInk" xmlns:wne="http://schemas.microsoft.com/office/word/2006/wordml" xmlns:wps="http://schemas.microsoft.com/office/word/2010/wordprocessingShape" mc:Ignorable="w14 wp14">
   <w:body>
     <w:p>
       <w:pPr>
@@ -36,8 +36,13 @@
         <w:t>3</w:t>
       </w:r>
       <w:r>
-        <w:t xml:space="preserve"> Erin Catto</w:t>
-      </w:r>
+        <w:t xml:space="preserve"> Erin </w:t>
+      </w:r>
+      <w:proofErr w:type="spellStart"/>
+      <w:r>
+        <w:t>Catto</w:t>
+      </w:r>
+      <w:proofErr w:type="spellEnd"/>
     </w:p>
     <w:p>
       <w:pPr>
@@ -1195,7 +1200,7 @@
       <w:r>
         <w:t xml:space="preserve">: </w:t>
       </w:r>
-      <w:hyperlink r:id="rId6" w:history="1">
+      <w:hyperlink r:id="rId7" w:history="1">
         <w:r>
           <w:rPr>
             <w:rStyle w:val="Hyperlink"/>
@@ -1242,10 +1247,12 @@
       </w:pPr>
       <w:bookmarkStart w:id="7" w:name="_Toc253068176"/>
       <w:bookmarkStart w:id="8" w:name="_Toc253068175"/>
+      <w:proofErr w:type="gramStart"/>
       <w:r>
         <w:t>shape</w:t>
       </w:r>
       <w:bookmarkEnd w:id="7"/>
+      <w:proofErr w:type="gramEnd"/>
     </w:p>
     <w:p>
       <w:r>
@@ -1262,8 +1269,13 @@
       <w:pPr>
         <w:pStyle w:val="Heading4"/>
       </w:pPr>
-      <w:r>
-        <w:t>rigid body</w:t>
+      <w:proofErr w:type="gramStart"/>
+      <w:r>
+        <w:t>rigid</w:t>
+      </w:r>
+      <w:proofErr w:type="gramEnd"/>
+      <w:r>
+        <w:t xml:space="preserve"> body</w:t>
       </w:r>
       <w:bookmarkEnd w:id="8"/>
     </w:p>
@@ -1283,10 +1295,12 @@
         <w:pStyle w:val="Heading4"/>
       </w:pPr>
       <w:bookmarkStart w:id="9" w:name="_Toc253068177"/>
+      <w:proofErr w:type="gramStart"/>
       <w:r>
         <w:t>fixture</w:t>
       </w:r>
       <w:bookmarkEnd w:id="9"/>
+      <w:proofErr w:type="gramEnd"/>
     </w:p>
     <w:p>
       <w:r>
@@ -1307,10 +1321,12 @@
         <w:pStyle w:val="Heading4"/>
       </w:pPr>
       <w:bookmarkStart w:id="10" w:name="_Toc253068178"/>
+      <w:proofErr w:type="gramStart"/>
       <w:r>
         <w:t>constraint</w:t>
       </w:r>
       <w:bookmarkEnd w:id="10"/>
+      <w:proofErr w:type="gramEnd"/>
     </w:p>
     <w:p>
       <w:r>
@@ -1328,8 +1344,13 @@
         <w:pStyle w:val="Heading4"/>
       </w:pPr>
       <w:bookmarkStart w:id="11" w:name="_Toc253068179"/>
-      <w:r>
-        <w:t>contact constraint</w:t>
+      <w:proofErr w:type="gramStart"/>
+      <w:r>
+        <w:t>contact</w:t>
+      </w:r>
+      <w:proofErr w:type="gramEnd"/>
+      <w:r>
+        <w:t xml:space="preserve"> constraint</w:t>
       </w:r>
       <w:bookmarkEnd w:id="11"/>
     </w:p>
@@ -1349,10 +1370,12 @@
         <w:pStyle w:val="Heading4"/>
       </w:pPr>
       <w:bookmarkStart w:id="12" w:name="_Toc253068180"/>
+      <w:proofErr w:type="gramStart"/>
       <w:r>
         <w:t>joint</w:t>
       </w:r>
       <w:bookmarkEnd w:id="12"/>
+      <w:proofErr w:type="gramEnd"/>
     </w:p>
     <w:p>
       <w:r>
@@ -1370,8 +1393,13 @@
         <w:pStyle w:val="Heading4"/>
       </w:pPr>
       <w:bookmarkStart w:id="13" w:name="_Toc253068181"/>
-      <w:r>
-        <w:t>joint limit</w:t>
+      <w:proofErr w:type="gramStart"/>
+      <w:r>
+        <w:t>joint</w:t>
+      </w:r>
+      <w:proofErr w:type="gramEnd"/>
+      <w:r>
+        <w:t xml:space="preserve"> limit</w:t>
       </w:r>
       <w:bookmarkEnd w:id="13"/>
     </w:p>
@@ -1385,9 +1413,14 @@
         <w:pStyle w:val="Heading4"/>
       </w:pPr>
       <w:bookmarkStart w:id="14" w:name="_Toc253068182"/>
+      <w:proofErr w:type="gramStart"/>
       <w:r>
         <w:lastRenderedPageBreak/>
-        <w:t>joint motor</w:t>
+        <w:t>joint</w:t>
+      </w:r>
+      <w:proofErr w:type="gramEnd"/>
+      <w:r>
+        <w:t xml:space="preserve"> motor</w:t>
       </w:r>
       <w:bookmarkEnd w:id="14"/>
     </w:p>
@@ -1401,10 +1434,12 @@
         <w:pStyle w:val="Heading4"/>
       </w:pPr>
       <w:bookmarkStart w:id="15" w:name="_Toc253068183"/>
+      <w:proofErr w:type="gramStart"/>
       <w:r>
         <w:t>world</w:t>
       </w:r>
       <w:bookmarkEnd w:id="15"/>
+      <w:proofErr w:type="gramEnd"/>
     </w:p>
     <w:p>
       <w:r>
@@ -1415,9 +1450,11 @@
       <w:pPr>
         <w:pStyle w:val="Heading4"/>
       </w:pPr>
+      <w:proofErr w:type="gramStart"/>
       <w:r>
         <w:t>solver</w:t>
       </w:r>
+      <w:proofErr w:type="gramEnd"/>
     </w:p>
     <w:p>
       <w:r>
@@ -1428,8 +1465,13 @@
       <w:pPr>
         <w:pStyle w:val="Heading4"/>
       </w:pPr>
-      <w:r>
-        <w:t>continuous collision</w:t>
+      <w:proofErr w:type="gramStart"/>
+      <w:r>
+        <w:t>continuous</w:t>
+      </w:r>
+      <w:proofErr w:type="gramEnd"/>
+      <w:r>
+        <w:t xml:space="preserve"> collision</w:t>
       </w:r>
     </w:p>
     <w:p>
@@ -1460,7 +1502,7 @@
                     </pic:cNvPicPr>
                   </pic:nvPicPr>
                   <pic:blipFill>
-                    <a:blip r:embed="rId7" cstate="print"/>
+                    <a:blip r:embed="rId8" cstate="print"/>
                     <a:srcRect/>
                     <a:stretch>
                       <a:fillRect/>
@@ -1552,7 +1594,7 @@
                     </pic:cNvPicPr>
                   </pic:nvPicPr>
                   <pic:blipFill>
-                    <a:blip r:embed="rId8" cstate="print"/>
+                    <a:blip r:embed="rId9" cstate="print"/>
                     <a:srcRect/>
                     <a:stretch>
                       <a:fillRect/>
@@ -1873,7 +1915,15 @@
     </w:p>
     <w:p>
       <w:r>
-        <w:t>Every Box2D program begins with the creation of a b2World object. b2World is the physics hub that manages memory, objects, and simulation. You can allocate the physics world on th</w:t>
+        <w:t xml:space="preserve">Every Box2D program begins with the creation of a b2World object. </w:t>
+      </w:r>
+      <w:proofErr w:type="gramStart"/>
+      <w:r>
+        <w:t>b2World</w:t>
+      </w:r>
+      <w:proofErr w:type="gramEnd"/>
+      <w:r>
+        <w:t xml:space="preserve"> is the physics hub that manages memory, objects, and simulation. You can allocate the physics world on th</w:t>
       </w:r>
       <w:r>
         <w:t>e stack, heap, or data section.</w:t>
@@ -2423,13 +2473,29 @@
     </w:p>
     <w:p>
       <w:r>
-        <w:t>Note that the time step and the iteration count are completely unrelated. An iteration is not a sub-step. One</w:t>
+        <w:t xml:space="preserve">Note that the time step and the iteration count are completely unrelated. </w:t>
+      </w:r>
+      <w:proofErr w:type="gramStart"/>
+      <w:r>
+        <w:t>An iteration</w:t>
+      </w:r>
+      <w:proofErr w:type="gramEnd"/>
+      <w:r>
+        <w:t xml:space="preserve"> is not a sub-step. </w:t>
+      </w:r>
+      <w:proofErr w:type="gramStart"/>
+      <w:r>
+        <w:t>One</w:t>
       </w:r>
       <w:r>
         <w:t xml:space="preserve"> solver</w:t>
       </w:r>
       <w:r>
-        <w:t xml:space="preserve"> iteration is a single pass over all the constraints within a time step. You can have multiple passes over the constraints within a single time step.</w:t>
+        <w:t xml:space="preserve"> iteration</w:t>
+      </w:r>
+      <w:proofErr w:type="gramEnd"/>
+      <w:r>
+        <w:t xml:space="preserve"> is a single pass over all the constraints within a time step. You can have multiple passes over the constraints within a single time step.</w:t>
       </w:r>
     </w:p>
     <w:p>
@@ -2607,7 +2673,15 @@
     </w:p>
     <w:p>
       <w:r>
-        <w:t>Once you have conquered the HelloWorld example, you should start looking at Box2D's testbed. The testbed is a unit-testing framework and demo environment. Here are some of the features:</w:t>
+        <w:t xml:space="preserve">Once you have conquered the </w:t>
+      </w:r>
+      <w:proofErr w:type="spellStart"/>
+      <w:r>
+        <w:t>HelloWorld</w:t>
+      </w:r>
+      <w:proofErr w:type="spellEnd"/>
+      <w:r>
+        <w:t xml:space="preserve"> example, you should start looking at Box2D's testbed. The testbed is a unit-testing framework and demo environment. Here are some of the features:</w:t>
       </w:r>
     </w:p>
     <w:p>
@@ -2704,7 +2778,7 @@
                     <pic:cNvPicPr/>
                   </pic:nvPicPr>
                   <pic:blipFill>
-                    <a:blip r:embed="rId9" cstate="print"/>
+                    <a:blip r:embed="rId10" cstate="print"/>
                     <a:stretch>
                       <a:fillRect/>
                     </a:stretch>
@@ -2740,7 +2814,15 @@
       </w:r>
       <w:proofErr w:type="spellEnd"/>
       <w:r>
-        <w:t xml:space="preserve"> and GLUI. The testbed is not part of the Box2D library. The Box2D library is agnostic about rendering. As shown by the HelloWorld example, you don't need a renderer to use Box2D.</w:t>
+        <w:t xml:space="preserve"> and GLUI. The testbed is not part of the Box2D library. The Box2D library is agnostic about rendering. As shown by the </w:t>
+      </w:r>
+      <w:proofErr w:type="spellStart"/>
+      <w:r>
+        <w:t>HelloWorld</w:t>
+      </w:r>
+      <w:proofErr w:type="spellEnd"/>
+      <w:r>
+        <w:t xml:space="preserve"> example, you don't need a renderer to use Box2D.</w:t>
       </w:r>
     </w:p>
     <w:p>
@@ -2909,17 +2991,41 @@
     <w:p>
       <w:r>
         <w:lastRenderedPageBreak/>
-        <w:t>Box2D tends to allocate a large number of small objects (around 50-300 bytes). Using the system heap through malloc or new for small objects is inefficient and can cause fragmentation. Many of these small objects may have a short life span, such as contacts, but can persist for several time steps. So we need an allocator that can efficiently provide heap memory for these objects.</w:t>
-      </w:r>
-    </w:p>
-    <w:p>
-      <w:r>
-        <w:t>Box2D's solution is to use a small object allocator (SOA) called b2BlockAllocator. The SOA keeps a number of growable pools of varying sizes. When a request is made for memory, the SOA returns a block of memory that best fits the requested size. When a block is freed, it is returned to the pool. Both of these operations are fast and cause little heap traffic.</w:t>
-      </w:r>
-    </w:p>
-    <w:p>
-      <w:r>
-        <w:t xml:space="preserve">Since Box2D uses a SOA, you should never new or malloc a body, fixture, or joint. </w:t>
+        <w:t xml:space="preserve">Box2D tends to allocate a large number of small objects (around 50-300 bytes). Using the system heap through </w:t>
+      </w:r>
+      <w:proofErr w:type="spellStart"/>
+      <w:r>
+        <w:t>malloc</w:t>
+      </w:r>
+      <w:proofErr w:type="spellEnd"/>
+      <w:r>
+        <w:t xml:space="preserve"> or new for small objects is inefficient and can cause fragmentation. Many of these small objects may have a short life span, such as contacts, but can persist for several time steps. So we need an allocator that can efficiently provide heap memory for these objects.</w:t>
+      </w:r>
+    </w:p>
+    <w:p>
+      <w:r>
+        <w:t xml:space="preserve">Box2D's solution is to use a small object allocator (SOA) called b2BlockAllocator. The SOA keeps a number of </w:t>
+      </w:r>
+      <w:proofErr w:type="spellStart"/>
+      <w:r>
+        <w:t>growable</w:t>
+      </w:r>
+      <w:proofErr w:type="spellEnd"/>
+      <w:r>
+        <w:t xml:space="preserve"> pools of varying sizes. When a request is made for memory, the SOA returns a block of memory that best fits the requested size. When a block is freed, it is returned to the pool. Both of these operations are fast and cause little heap traffic.</w:t>
+      </w:r>
+    </w:p>
+    <w:p>
+      <w:r>
+        <w:t xml:space="preserve">Since Box2D uses a SOA, you should never new or </w:t>
+      </w:r>
+      <w:proofErr w:type="spellStart"/>
+      <w:r>
+        <w:t>malloc</w:t>
+      </w:r>
+      <w:proofErr w:type="spellEnd"/>
+      <w:r>
+        <w:t xml:space="preserve"> a body, fixture, or joint. </w:t>
       </w:r>
       <w:r>
         <w:t>However, y</w:t>
@@ -3203,7 +3309,7 @@
                     <pic:cNvPicPr/>
                   </pic:nvPicPr>
                   <pic:blipFill>
-                    <a:blip r:embed="rId10" cstate="print"/>
+                    <a:blip r:embed="rId11" cstate="print"/>
                     <a:stretch>
                       <a:fillRect/>
                     </a:stretch>
@@ -3261,7 +3367,7 @@
                     </pic:cNvPicPr>
                   </pic:nvPicPr>
                   <pic:blipFill>
-                    <a:blip r:embed="rId11" cstate="print"/>
+                    <a:blip r:embed="rId12" cstate="print"/>
                     <a:srcRect/>
                     <a:stretch>
                       <a:fillRect/>
@@ -3484,7 +3590,7 @@
                     </pic:cNvPicPr>
                   </pic:nvPicPr>
                   <pic:blipFill>
-                    <a:blip r:embed="rId12" cstate="print"/>
+                    <a:blip r:embed="rId13" cstate="print"/>
                     <a:srcRect/>
                     <a:stretch>
                       <a:fillRect/>
@@ -3543,7 +3649,7 @@
                     </pic:cNvPicPr>
                   </pic:nvPicPr>
                   <pic:blipFill>
-                    <a:blip r:embed="rId13" cstate="print"/>
+                    <a:blip r:embed="rId14" cstate="print"/>
                     <a:srcRect/>
                     <a:stretch>
                       <a:fillRect/>
@@ -3692,7 +3798,7 @@
                     </pic:cNvPicPr>
                   </pic:nvPicPr>
                   <pic:blipFill>
-                    <a:blip r:embed="rId14" cstate="print"/>
+                    <a:blip r:embed="rId15" cstate="print"/>
                     <a:srcRect/>
                     <a:stretch>
                       <a:fillRect/>
@@ -3723,7 +3829,15 @@
     </w:p>
     <w:p>
       <w:r>
-        <w:t xml:space="preserve">If edge1 did not exist this collision would seem fine. With edge1 present, the internal collision seems like a bug. But normally when Box2D collides two shapes, it views them in isolation. </w:t>
+        <w:t xml:space="preserve">If edge1 did not exist this collision would seem fine. With edge1 present, the internal collision seems like a bug. But normally when Box2D </w:t>
+      </w:r>
+      <w:proofErr w:type="gramStart"/>
+      <w:r>
+        <w:t>collides</w:t>
+      </w:r>
+      <w:proofErr w:type="gramEnd"/>
+      <w:r>
+        <w:t xml:space="preserve"> two shapes, it views them in isolation. </w:t>
       </w:r>
     </w:p>
     <w:p>
@@ -3769,7 +3883,7 @@
                     </pic:cNvPicPr>
                   </pic:nvPicPr>
                   <pic:blipFill>
-                    <a:blip r:embed="rId15" cstate="print"/>
+                    <a:blip r:embed="rId16" cstate="print"/>
                     <a:srcRect/>
                     <a:stretch>
                       <a:fillRect/>
@@ -3951,7 +4065,7 @@
                     </pic:cNvPicPr>
                   </pic:nvPicPr>
                   <pic:blipFill>
-                    <a:blip r:embed="rId16" cstate="print"/>
+                    <a:blip r:embed="rId17" cstate="print"/>
                     <a:srcRect/>
                     <a:stretch>
                       <a:fillRect/>
@@ -4199,7 +4313,7 @@
                     </pic:cNvPicPr>
                   </pic:nvPicPr>
                   <pic:blipFill>
-                    <a:blip r:embed="rId17" cstate="print"/>
+                    <a:blip r:embed="rId18" cstate="print"/>
                     <a:srcRect/>
                     <a:stretch>
                       <a:fillRect/>
@@ -4457,26 +4571,15 @@
         <w:pStyle w:val="CodeBlock"/>
       </w:pPr>
       <w:r>
-        <w:t>input.p1.</w:t>
-      </w:r>
-      <w:r>
-        <w:t>Set(0.0f, 0.0f</w:t>
-      </w:r>
-      <w:r>
-        <w:t>);</w:t>
-      </w:r>
-    </w:p>
-    <w:p>
-      <w:pPr>
-        <w:pStyle w:val="CodeBlock"/>
-      </w:pPr>
-      <w:r>
-        <w:t>input.p2.Set(1.0f, 0.0f</w:t>
-      </w:r>
-      <w:bookmarkStart w:id="28" w:name="_GoBack"/>
-      <w:bookmarkEnd w:id="28"/>
-      <w:r>
-        <w:t>);</w:t>
+        <w:t>input.p1.Set(0.0f, 0.0f, 0.0f);</w:t>
+      </w:r>
+    </w:p>
+    <w:p>
+      <w:pPr>
+        <w:pStyle w:val="CodeBlock"/>
+      </w:pPr>
+      <w:r>
+        <w:t>input.p2.Set(1.0f, 0.0f, 0.0f);</w:t>
       </w:r>
     </w:p>
     <w:p>
@@ -4695,7 +4798,7 @@
                     </pic:cNvPicPr>
                   </pic:nvPicPr>
                   <pic:blipFill>
-                    <a:blip r:embed="rId18">
+                    <a:blip r:embed="rId19">
                       <a:extLst>
                         <a:ext uri="{28A0092B-C50C-407E-A947-70E740481C1C}">
                           <a14:useLocalDpi xmlns:a14="http://schemas.microsoft.com/office/drawing/2010/main" val="0"/>
@@ -4910,7 +5013,7 @@
                     </pic:cNvPicPr>
                   </pic:nvPicPr>
                   <pic:blipFill>
-                    <a:blip r:embed="rId19" cstate="print"/>
+                    <a:blip r:embed="rId20" cstate="print"/>
                     <a:srcRect/>
                     <a:stretch>
                       <a:fillRect/>
@@ -4990,7 +5093,7 @@
                     </pic:cNvPicPr>
                   </pic:nvPicPr>
                   <pic:blipFill>
-                    <a:blip r:embed="rId20" cstate="print"/>
+                    <a:blip r:embed="rId21" cstate="print"/>
                     <a:srcRect/>
                     <a:stretch>
                       <a:fillRect/>
@@ -5153,7 +5256,7 @@
                     </pic:cNvPicPr>
                   </pic:nvPicPr>
                   <pic:blipFill>
-                    <a:blip r:embed="rId21" cstate="print"/>
+                    <a:blip r:embed="rId22" cstate="print"/>
                     <a:srcRect/>
                     <a:stretch>
                       <a:fillRect/>
@@ -5205,7 +5308,7 @@
                     </pic:cNvPicPr>
                   </pic:nvPicPr>
                   <pic:blipFill>
-                    <a:blip r:embed="rId22" cstate="print"/>
+                    <a:blip r:embed="rId23" cstate="print"/>
                     <a:srcRect/>
                     <a:stretch>
                       <a:fillRect/>
@@ -5349,7 +5452,7 @@
                     </pic:cNvPicPr>
                   </pic:nvPicPr>
                   <pic:blipFill>
-                    <a:blip r:embed="rId23" cstate="print"/>
+                    <a:blip r:embed="rId24" cstate="print"/>
                     <a:srcRect/>
                     <a:stretch>
                       <a:fillRect/>
@@ -5401,7 +5504,7 @@
                     </pic:cNvPicPr>
                   </pic:nvPicPr>
                   <pic:blipFill>
-                    <a:blip r:embed="rId24" cstate="print"/>
+                    <a:blip r:embed="rId25" cstate="print"/>
                     <a:srcRect/>
                     <a:stretch>
                       <a:fillRect/>
@@ -5491,12 +5594,12 @@
       <w:pPr>
         <w:pStyle w:val="Heading1"/>
       </w:pPr>
-      <w:bookmarkStart w:id="29" w:name="_Toc258082971"/>
+      <w:bookmarkStart w:id="28" w:name="_Toc258082971"/>
       <w:r>
         <w:lastRenderedPageBreak/>
         <w:t>Dynamics Module</w:t>
       </w:r>
-      <w:bookmarkEnd w:id="29"/>
+      <w:bookmarkEnd w:id="28"/>
     </w:p>
     <w:p>
       <w:pPr>
@@ -5611,12 +5714,12 @@
       <w:pPr>
         <w:pStyle w:val="Heading1"/>
       </w:pPr>
-      <w:bookmarkStart w:id="30" w:name="_Toc258082973"/>
+      <w:bookmarkStart w:id="29" w:name="_Toc258082973"/>
       <w:r>
         <w:lastRenderedPageBreak/>
         <w:t>Bodies</w:t>
       </w:r>
-      <w:bookmarkEnd w:id="30"/>
+      <w:bookmarkEnd w:id="29"/>
     </w:p>
     <w:p>
       <w:pPr>
@@ -6091,6 +6194,8 @@
       </w:r>
     </w:p>
     <w:p>
+      <w:bookmarkStart w:id="30" w:name="_GoBack"/>
+      <w:bookmarkEnd w:id="30"/>
       <w:r>
         <w:t>Bodies are created and destroyed using a body factory provided by the world class. This lets the world create the body with an efficient allocator and add the body to the world data structure.</w:t>
       </w:r>
@@ -6149,7 +6254,15 @@
         <w:t>You should n</w:t>
       </w:r>
       <w:r>
-        <w:t>ever use new or malloc to create a body. The world won't know about the body and the body won't be properly initialized.</w:t>
+        <w:t xml:space="preserve">ever use new or </w:t>
+      </w:r>
+      <w:proofErr w:type="spellStart"/>
+      <w:r>
+        <w:t>malloc</w:t>
+      </w:r>
+      <w:proofErr w:type="spellEnd"/>
+      <w:r>
+        <w:t xml:space="preserve"> to create a body. The world won't know about the body and the body won't be properly initialized.</w:t>
       </w:r>
     </w:p>
     <w:p>
@@ -6159,7 +6272,15 @@
     </w:p>
     <w:p>
       <w:r>
-        <w:t>Box2D allows you to avoid destroying bodies by deleting your b2World object, which does all the cleanup work for you. However, you should be mindful to nullify body pointers that you keep in your game engine.</w:t>
+        <w:t xml:space="preserve">Box2D allows you to avoid destroying bodies by deleting your b2World object, which does </w:t>
+      </w:r>
+      <w:proofErr w:type="gramStart"/>
+      <w:r>
+        <w:t>all the</w:t>
+      </w:r>
+      <w:proofErr w:type="gramEnd"/>
+      <w:r>
+        <w:t xml:space="preserve"> cleanup work for you. However, you should be mindful to nullify body pointers that you keep in your game engine.</w:t>
       </w:r>
     </w:p>
     <w:p>
@@ -6825,7 +6946,15 @@
     </w:p>
     <w:p>
       <w:r>
-        <w:t>Friction is used to make objects slide along each other realistically. Box2D supports static and dynamic friction, but uses the same parameter for both. Friction is simulated accurately in Box2D and the friction strength is proportional to the normal force (this is called Coulomb friction). The friction parameter is usually set between 0 and 1, but can be any non-negative value. A friction value of 0 turns off friction and a value of 1 makes the friction strong. When the friction force is computed between two shapes, Box2D must combine the friction parameters of the two parent fixtures. This is done with the geometric mean:</w:t>
+        <w:t xml:space="preserve">Friction is used to make objects slide along each other realistically. Box2D supports static and dynamic friction, but uses the same parameter for both. Friction is simulated accurately in Box2D and the friction strength is proportional to the normal force (this is called Coulomb friction). The friction parameter is usually set between 0 and 1, but can be any non-negative value. A friction value of 0 turns off friction and a value of 1 </w:t>
+      </w:r>
+      <w:proofErr w:type="gramStart"/>
+      <w:r>
+        <w:t>makes</w:t>
+      </w:r>
+      <w:proofErr w:type="gramEnd"/>
+      <w:r>
+        <w:t xml:space="preserve"> the friction strong. When the friction force is computed between two shapes, Box2D must combine the friction parameters of the two parent fixtures. This is done with the geometric mean:</w:t>
       </w:r>
     </w:p>
     <w:p>
@@ -7534,7 +7663,23 @@
         <w:pStyle w:val="IntenseQuote"/>
       </w:pPr>
       <w:r>
-        <w:t>Don't try to create a joint on the stack or on the heap using new or malloc. You must create and destroy bodies and joints using the create and destroy methods of the b2World class.</w:t>
+        <w:t xml:space="preserve">Don't try to create a joint on the stack or on the heap using new or </w:t>
+      </w:r>
+      <w:proofErr w:type="spellStart"/>
+      <w:r>
+        <w:t>malloc</w:t>
+      </w:r>
+      <w:proofErr w:type="spellEnd"/>
+      <w:r>
+        <w:t xml:space="preserve">. You must create and destroy bodies and joints using </w:t>
+      </w:r>
+      <w:proofErr w:type="gramStart"/>
+      <w:r>
+        <w:t>the create</w:t>
+      </w:r>
+      <w:proofErr w:type="gramEnd"/>
+      <w:r>
+        <w:t xml:space="preserve"> and destroy methods of the b2World class.</w:t>
       </w:r>
     </w:p>
     <w:p>
@@ -7811,7 +7956,7 @@
                     <pic:cNvPicPr/>
                   </pic:nvPicPr>
                   <pic:blipFill>
-                    <a:blip r:embed="rId25" cstate="print"/>
+                    <a:blip r:embed="rId26" cstate="print"/>
                     <a:stretch>
                       <a:fillRect/>
                     </a:stretch>
@@ -7880,7 +8025,15 @@
         <w:t xml:space="preserve"> the frequency of the time step. So</w:t>
       </w:r>
       <w:r>
-        <w:t xml:space="preserve"> if you are using a 60Hz time step, the frequency of the distance joint should be less than 30Hz. The reason is related to the Nyquist frequency.</w:t>
+        <w:t xml:space="preserve"> if you are using a 60Hz time step, the frequency of the distance joint should be less than 30Hz. The reason is related to the </w:t>
+      </w:r>
+      <w:proofErr w:type="spellStart"/>
+      <w:r>
+        <w:t>Nyquist</w:t>
+      </w:r>
+      <w:proofErr w:type="spellEnd"/>
+      <w:r>
+        <w:t xml:space="preserve"> frequency.</w:t>
       </w:r>
     </w:p>
     <w:p>
@@ -7939,7 +8092,7 @@
                     <pic:cNvPicPr/>
                   </pic:nvPicPr>
                   <pic:blipFill>
-                    <a:blip r:embed="rId26" cstate="print"/>
+                    <a:blip r:embed="rId27" cstate="print"/>
                     <a:stretch>
                       <a:fillRect/>
                     </a:stretch>
@@ -8321,7 +8474,7 @@
                     </pic:cNvPicPr>
                   </pic:nvPicPr>
                   <pic:blipFill>
-                    <a:blip r:embed="rId27" cstate="print"/>
+                    <a:blip r:embed="rId28" cstate="print"/>
                     <a:srcRect/>
                     <a:stretch>
                       <a:fillRect/>
@@ -8577,7 +8730,7 @@
                     </pic:cNvPicPr>
                   </pic:nvPicPr>
                   <pic:blipFill>
-                    <a:blip r:embed="rId28" cstate="print"/>
+                    <a:blip r:embed="rId29" cstate="print"/>
                     <a:srcRect/>
                     <a:stretch>
                       <a:fillRect/>
@@ -8757,7 +8910,7 @@
                     </pic:cNvPicPr>
                   </pic:nvPicPr>
                   <pic:blipFill>
-                    <a:blip r:embed="rId29" cstate="print"/>
+                    <a:blip r:embed="rId30" cstate="print"/>
                     <a:srcRect/>
                     <a:stretch>
                       <a:fillRect/>
@@ -8821,7 +8974,15 @@
     </w:p>
     <w:p>
       <w:r>
-        <w:t xml:space="preserve">Here is an example gear joint. The bodies </w:t>
+        <w:t xml:space="preserve">Here is an example gear joint. The </w:t>
+      </w:r>
+      <w:proofErr w:type="gramStart"/>
+      <w:r>
+        <w:t>bodies</w:t>
+      </w:r>
+      <w:proofErr w:type="gramEnd"/>
+      <w:r>
+        <w:t xml:space="preserve"> </w:t>
       </w:r>
       <w:proofErr w:type="spellStart"/>
       <w:r>
@@ -8843,15 +9004,7 @@
         <w:t xml:space="preserve">are </w:t>
       </w:r>
       <w:r>
-        <w:t xml:space="preserve">any bodies from the two joints, </w:t>
-      </w:r>
-      <w:proofErr w:type="gramStart"/>
-      <w:r>
-        <w:t>as long as</w:t>
-      </w:r>
-      <w:proofErr w:type="gramEnd"/>
-      <w:r>
-        <w:t xml:space="preserve"> they are not the same bodies.</w:t>
+        <w:t>any bodies from the two joints, as long as they are not the same bodies.</w:t>
       </w:r>
     </w:p>
     <w:p>
@@ -9064,7 +9217,7 @@
                     </pic:cNvPicPr>
                   </pic:nvPicPr>
                   <pic:blipFill>
-                    <a:blip r:embed="rId30" cstate="print"/>
+                    <a:blip r:embed="rId31" cstate="print"/>
                     <a:srcRect/>
                     <a:stretch>
                       <a:fillRect/>
@@ -9117,7 +9270,15 @@
         <w:t xml:space="preserve"> </w:t>
       </w:r>
       <w:r>
-        <w:t>in the testbed to see how the weld joint behaves</w:t>
+        <w:t xml:space="preserve">in the </w:t>
+      </w:r>
+      <w:proofErr w:type="spellStart"/>
+      <w:r>
+        <w:t>testbed</w:t>
+      </w:r>
+      <w:proofErr w:type="spellEnd"/>
+      <w:r>
+        <w:t xml:space="preserve"> to see how the weld joint behaves</w:t>
       </w:r>
       <w:r>
         <w:t>.</w:t>
@@ -9260,8 +9421,13 @@
       <w:pPr>
         <w:pStyle w:val="Heading3"/>
       </w:pPr>
-      <w:r>
-        <w:t>contact point</w:t>
+      <w:proofErr w:type="gramStart"/>
+      <w:r>
+        <w:t>contact</w:t>
+      </w:r>
+      <w:proofErr w:type="gramEnd"/>
+      <w:r>
+        <w:t xml:space="preserve"> point</w:t>
       </w:r>
     </w:p>
     <w:p>
@@ -9279,8 +9445,13 @@
       <w:pPr>
         <w:pStyle w:val="Heading3"/>
       </w:pPr>
-      <w:r>
-        <w:t>contact normal</w:t>
+      <w:proofErr w:type="gramStart"/>
+      <w:r>
+        <w:t>contact</w:t>
+      </w:r>
+      <w:proofErr w:type="gramEnd"/>
+      <w:r>
+        <w:t xml:space="preserve"> normal</w:t>
       </w:r>
     </w:p>
     <w:p>
@@ -9311,8 +9482,13 @@
       <w:pPr>
         <w:pStyle w:val="Heading3"/>
       </w:pPr>
-      <w:r>
-        <w:t>contact separation</w:t>
+      <w:proofErr w:type="gramStart"/>
+      <w:r>
+        <w:t>contact</w:t>
+      </w:r>
+      <w:proofErr w:type="gramEnd"/>
+      <w:r>
+        <w:t xml:space="preserve"> separation</w:t>
       </w:r>
     </w:p>
     <w:p>
@@ -9324,8 +9500,13 @@
       <w:pPr>
         <w:pStyle w:val="Heading3"/>
       </w:pPr>
-      <w:r>
-        <w:t>contact manifold</w:t>
+      <w:proofErr w:type="gramStart"/>
+      <w:r>
+        <w:t>contact</w:t>
+      </w:r>
+      <w:proofErr w:type="gramEnd"/>
+      <w:r>
+        <w:t xml:space="preserve"> manifold</w:t>
       </w:r>
     </w:p>
     <w:p>
@@ -9337,8 +9518,13 @@
       <w:pPr>
         <w:pStyle w:val="Heading3"/>
       </w:pPr>
-      <w:r>
-        <w:t>normal impulse</w:t>
+      <w:proofErr w:type="gramStart"/>
+      <w:r>
+        <w:t>normal</w:t>
+      </w:r>
+      <w:proofErr w:type="gramEnd"/>
+      <w:r>
+        <w:t xml:space="preserve"> impulse</w:t>
       </w:r>
     </w:p>
     <w:p>
@@ -9356,9 +9542,14 @@
       <w:pPr>
         <w:pStyle w:val="Heading3"/>
       </w:pPr>
+      <w:proofErr w:type="gramStart"/>
       <w:r>
         <w:lastRenderedPageBreak/>
-        <w:t xml:space="preserve">tangent </w:t>
+        <w:t>tangent</w:t>
+      </w:r>
+      <w:proofErr w:type="gramEnd"/>
+      <w:r>
+        <w:t xml:space="preserve"> </w:t>
       </w:r>
       <w:r>
         <w:t>impulse</w:t>
@@ -9382,8 +9573,13 @@
       <w:pPr>
         <w:pStyle w:val="Heading3"/>
       </w:pPr>
-      <w:r>
-        <w:t>contact ids</w:t>
+      <w:proofErr w:type="gramStart"/>
+      <w:r>
+        <w:t>contact</w:t>
+      </w:r>
+      <w:proofErr w:type="gramEnd"/>
+      <w:r>
+        <w:t xml:space="preserve"> ids</w:t>
       </w:r>
     </w:p>
     <w:p>
@@ -10057,20 +10253,20 @@
         <w:t>.</w:t>
       </w:r>
       <w:r>
-        <w:t xml:space="preserve"> This gives you a chance to disable the contact based on the current configuration. For example, you can implement a one-sided platform using this callback and calling b2</w:t>
-      </w:r>
+        <w:t xml:space="preserve"> This gives you a chance to disable the contact based on the current configuration. For example, you can implement a one-sided platform using this callback and calling b2Contact::</w:t>
+      </w:r>
+      <w:proofErr w:type="spellStart"/>
       <w:proofErr w:type="gramStart"/>
       <w:r>
-        <w:t>Contact::</w:t>
-      </w:r>
-      <w:proofErr w:type="spellStart"/>
+        <w:t>SetEnabled</w:t>
+      </w:r>
+      <w:proofErr w:type="spellEnd"/>
+      <w:r>
+        <w:t>(</w:t>
+      </w:r>
       <w:proofErr w:type="gramEnd"/>
       <w:r>
-        <w:t>SetEnabled</w:t>
-      </w:r>
-      <w:proofErr w:type="spellEnd"/>
-      <w:r>
-        <w:t>(false). The contact will be re-enabled each time through collision processing, so you will need to disable the contact every time-step. The pre-solve event may be fired multiple times per time step per contact due to continuous collision detection.</w:t>
+        <w:t>false). The contact will be re-enabled each time through collision processing, so you will need to disable the contact every time-step. The pre-solve event may be fired multiple times per time step per contact due to continuous collision detection.</w:t>
       </w:r>
     </w:p>
     <w:p>
@@ -11246,7 +11442,15 @@
     </w:p>
     <w:p>
       <w:r>
-        <w:t>As I discussed above in the HelloWorld tutorial, you should use a fixed time step. By using a larger time step you can improve performance in low frame rate scenarios. But generally you should use a time step no larger than 1/30 seconds. A time step of 1/60 seconds will usually deliver a high quality simulation.</w:t>
+        <w:t xml:space="preserve">As I discussed above in the </w:t>
+      </w:r>
+      <w:proofErr w:type="spellStart"/>
+      <w:r>
+        <w:t>HelloWorld</w:t>
+      </w:r>
+      <w:proofErr w:type="spellEnd"/>
+      <w:r>
+        <w:t xml:space="preserve"> tutorial, you should use a fixed time step. By using a larger time step you can improve performance in low frame rate scenarios. But generally you should use a time step no larger than 1/30 seconds. A time step of 1/60 seconds will usually deliver a high quality simulation.</w:t>
       </w:r>
     </w:p>
     <w:p>
@@ -11258,7 +11462,15 @@
         <w:t>iteration</w:t>
       </w:r>
       <w:r>
-        <w:t xml:space="preserve"> always yields a better simulation. But don't trade a small time step for a large iteration count. 60Hz and 10 iterations is far better than 30Hz and 20 iterations.</w:t>
+        <w:t xml:space="preserve"> always yields a better simulation. But don't trade a small time step for a large iteration count. 60Hz and 10 iterations </w:t>
+      </w:r>
+      <w:proofErr w:type="gramStart"/>
+      <w:r>
+        <w:t>is</w:t>
+      </w:r>
+      <w:proofErr w:type="gramEnd"/>
+      <w:r>
+        <w:t xml:space="preserve"> far better than 30Hz and 20 iterations.</w:t>
       </w:r>
     </w:p>
     <w:p>
@@ -11410,20 +11622,20 @@
     </w:p>
     <w:p>
       <w:r>
-        <w:t>Everything goes ok until a body is destroyed. Once a body is destroyed, its next pointer becomes invalid. So the call to b2</w:t>
-      </w:r>
+        <w:t>Everything goes ok until a body is destroyed. Once a body is destroyed, its next pointer becomes invalid. So the call to b2Body::</w:t>
+      </w:r>
+      <w:proofErr w:type="spellStart"/>
       <w:proofErr w:type="gramStart"/>
       <w:r>
-        <w:t>Body::</w:t>
-      </w:r>
-      <w:proofErr w:type="spellStart"/>
+        <w:t>GetNext</w:t>
+      </w:r>
+      <w:proofErr w:type="spellEnd"/>
+      <w:r>
+        <w:t>(</w:t>
+      </w:r>
       <w:proofErr w:type="gramEnd"/>
       <w:r>
-        <w:t>GetNext</w:t>
-      </w:r>
-      <w:proofErr w:type="spellEnd"/>
-      <w:r>
-        <w:t>() will return garbage. The solution to this is to copy the next pointer before destroying the body.</w:t>
+        <w:t>) will return garbage. The solution to this is to copy the next pointer before destroying the body.</w:t>
       </w:r>
     </w:p>
     <w:p>
@@ -11679,7 +11891,15 @@
     </w:p>
     <w:p>
       <w:r>
-        <w:t>Sometimes you want to determine all the shapes in a region. The b2World class has a fast log(N) method for this using the broad-phase data structure. You provide an AABB in world coordinates and an implementation of b2QueryCallback. The world calls your class with each fixture whose AABB overlaps the query AABB. Return true to continue the query, otherwise return false. For example, the following code finds all the fixtures that potentially intersect a specified AABB and wakes up all of the associated bodies.</w:t>
+        <w:t xml:space="preserve">Sometimes you want to determine all the shapes in a region. The b2World class has a fast </w:t>
+      </w:r>
+      <w:proofErr w:type="gramStart"/>
+      <w:r>
+        <w:t>log(</w:t>
+      </w:r>
+      <w:proofErr w:type="gramEnd"/>
+      <w:r>
+        <w:t>N) method for this using the broad-phase data structure. You provide an AABB in world coordinates and an implementation of b2QueryCallback. The world calls your class with each fixture whose AABB overlaps the query AABB. Return true to continue the query, otherwise return false. For example, the following code finds all the fixtures that potentially intersect a specified AABB and wakes up all of the associated bodies.</w:t>
       </w:r>
     </w:p>
     <w:p>
@@ -12732,7 +12952,15 @@
     </w:p>
     <w:p>
       <w:r>
-        <w:t>Box2D doesn't use reference counting. So if you destroy a body it is really gone. Accessing a pointer to a destroyed body has undefined behavior. In other words, your program will likely crash and burn. To help fix these problems, the debug build memory manager fills destroyed entities with FDFDFDFD. This can help find problems more easily in some cases.</w:t>
+        <w:t xml:space="preserve">Box2D doesn't use reference counting. So if you destroy a body it is really gone. Accessing a pointer to a destroyed body has undefined behavior. </w:t>
+      </w:r>
+      <w:proofErr w:type="gramStart"/>
+      <w:r>
+        <w:t>In other words, your program will likely crash and burn.</w:t>
+      </w:r>
+      <w:proofErr w:type="gramEnd"/>
+      <w:r>
+        <w:t xml:space="preserve"> To help fix these problems, the debug build memory manager fills destroyed entities with FDFDFDFD. This can help find problems more easily in some cases.</w:t>
       </w:r>
     </w:p>
     <w:p>
@@ -13124,7 +13352,7 @@
                     </pic:cNvPicPr>
                   </pic:nvPicPr>
                   <pic:blipFill>
-                    <a:blip r:embed="rId31" cstate="print"/>
+                    <a:blip r:embed="rId32" cstate="print"/>
                     <a:srcRect/>
                     <a:stretch>
                       <a:fillRect/>
@@ -13302,7 +13530,7 @@
       <w:r>
         <w:t xml:space="preserve"> GDC Tutorials: </w:t>
       </w:r>
-      <w:hyperlink r:id="rId32" w:history="1">
+      <w:hyperlink r:id="rId33" w:history="1">
         <w:r>
           <w:rPr>
             <w:rStyle w:val="Hyperlink"/>
@@ -13324,7 +13552,15 @@
     </w:p>
     <w:p>
       <w:r>
-        <w:t>Real-Time Collision Detection, Christer Ericson, 2005</w:t>
+        <w:t xml:space="preserve">Real-Time Collision Detection, </w:t>
+      </w:r>
+      <w:proofErr w:type="spellStart"/>
+      <w:r>
+        <w:t>Christer</w:t>
+      </w:r>
+      <w:proofErr w:type="spellEnd"/>
+      <w:r>
+        <w:t xml:space="preserve"> Ericson, 2005</w:t>
       </w:r>
     </w:p>
     <w:sectPr>
@@ -13338,8 +13574,8 @@
 </file>
 
 <file path=word/numbering.xml><?xml version="1.0" encoding="utf-8"?>
-<w:numbering xmlns:wpc="http://schemas.microsoft.com/office/word/2010/wordprocessingCanvas" xmlns:cx="http://schemas.microsoft.com/office/drawing/2014/chartex" xmlns:cx1="http://schemas.microsoft.com/office/drawing/2015/9/8/chartex" xmlns:cx2="http://schemas.microsoft.com/office/drawing/2015/10/21/chartex" xmlns:cx3="http://schemas.microsoft.com/office/drawing/2016/5/9/chartex" xmlns:cx4="http://schemas.microsoft.com/office/drawing/2016/5/10/chartex" xmlns:cx5="http://schemas.microsoft.com/office/drawing/2016/5/11/chartex" xmlns:mc="http://schemas.openxmlformats.org/markup-compatibility/2006" xmlns:o="urn:schemas-microsoft-com:office:office" xmlns:r="http://schemas.openxmlformats.org/officeDocument/2006/relationships" xmlns:m="http://schemas.openxmlformats.org/officeDocument/2006/math" xmlns:v="urn:schemas-microsoft-com:vml" xmlns:wp14="http://schemas.microsoft.com/office/word/2010/wordprocessingDrawing" xmlns:wp="http://schemas.openxmlformats.org/drawingml/2006/wordprocessingDrawing" xmlns:w10="urn:schemas-microsoft-com:office:word" xmlns:w="http://schemas.openxmlformats.org/wordprocessingml/2006/main" xmlns:w14="http://schemas.microsoft.com/office/word/2010/wordml" xmlns:w15="http://schemas.microsoft.com/office/word/2012/wordml" xmlns:w16se="http://schemas.microsoft.com/office/word/2015/wordml/symex" xmlns:wpg="http://schemas.microsoft.com/office/word/2010/wordprocessingGroup" xmlns:wpi="http://schemas.microsoft.com/office/word/2010/wordprocessingInk" xmlns:wne="http://schemas.microsoft.com/office/word/2006/wordml" xmlns:wps="http://schemas.microsoft.com/office/word/2010/wordprocessingShape" mc:Ignorable="w14 w15 w16se wp14">
-  <w:abstractNum w:abstractNumId="0" w15:restartNumberingAfterBreak="0">
+<w:numbering xmlns:wpc="http://schemas.microsoft.com/office/word/2010/wordprocessingCanvas" xmlns:mc="http://schemas.openxmlformats.org/markup-compatibility/2006" xmlns:o="urn:schemas-microsoft-com:office:office" xmlns:r="http://schemas.openxmlformats.org/officeDocument/2006/relationships" xmlns:m="http://schemas.openxmlformats.org/officeDocument/2006/math" xmlns:v="urn:schemas-microsoft-com:vml" xmlns:wp14="http://schemas.microsoft.com/office/word/2010/wordprocessingDrawing" xmlns:wp="http://schemas.openxmlformats.org/drawingml/2006/wordprocessingDrawing" xmlns:w10="urn:schemas-microsoft-com:office:word" xmlns:w="http://schemas.openxmlformats.org/wordprocessingml/2006/main" xmlns:w14="http://schemas.microsoft.com/office/word/2010/wordml" xmlns:wpg="http://schemas.microsoft.com/office/word/2010/wordprocessingGroup" xmlns:wpi="http://schemas.microsoft.com/office/word/2010/wordprocessingInk" xmlns:wne="http://schemas.microsoft.com/office/word/2006/wordml" xmlns:wps="http://schemas.microsoft.com/office/word/2010/wordprocessingShape" mc:Ignorable="w14 wp14">
+  <w:abstractNum w:abstractNumId="0">
     <w:nsid w:val="003824BE"/>
     <w:multiLevelType w:val="hybridMultilevel"/>
     <w:tmpl w:val="70061B44"/>
@@ -13452,7 +13688,7 @@
       </w:rPr>
     </w:lvl>
   </w:abstractNum>
-  <w:abstractNum w:abstractNumId="1" w15:restartNumberingAfterBreak="0">
+  <w:abstractNum w:abstractNumId="1">
     <w:nsid w:val="079049BC"/>
     <w:multiLevelType w:val="hybridMultilevel"/>
     <w:tmpl w:val="C9CE9C08"/>
@@ -13541,7 +13777,7 @@
       </w:pPr>
     </w:lvl>
   </w:abstractNum>
-  <w:abstractNum w:abstractNumId="2" w15:restartNumberingAfterBreak="0">
+  <w:abstractNum w:abstractNumId="2">
     <w:nsid w:val="0E964D78"/>
     <w:multiLevelType w:val="hybridMultilevel"/>
     <w:tmpl w:val="8722CD18"/>
@@ -13654,7 +13890,7 @@
       </w:rPr>
     </w:lvl>
   </w:abstractNum>
-  <w:abstractNum w:abstractNumId="3" w15:restartNumberingAfterBreak="0">
+  <w:abstractNum w:abstractNumId="3">
     <w:nsid w:val="13D75BD0"/>
     <w:multiLevelType w:val="hybridMultilevel"/>
     <w:tmpl w:val="EE2A4866"/>
@@ -13743,7 +13979,7 @@
       </w:pPr>
     </w:lvl>
   </w:abstractNum>
-  <w:abstractNum w:abstractNumId="4" w15:restartNumberingAfterBreak="0">
+  <w:abstractNum w:abstractNumId="4">
     <w:nsid w:val="22484B69"/>
     <w:multiLevelType w:val="hybridMultilevel"/>
     <w:tmpl w:val="5B58C566"/>
@@ -13883,7 +14119,7 @@
       </w:rPr>
     </w:lvl>
   </w:abstractNum>
-  <w:abstractNum w:abstractNumId="5" w15:restartNumberingAfterBreak="0">
+  <w:abstractNum w:abstractNumId="5">
     <w:nsid w:val="26537693"/>
     <w:multiLevelType w:val="hybridMultilevel"/>
     <w:tmpl w:val="53F0965A"/>
@@ -13969,7 +14205,7 @@
       </w:pPr>
     </w:lvl>
   </w:abstractNum>
-  <w:abstractNum w:abstractNumId="6" w15:restartNumberingAfterBreak="0">
+  <w:abstractNum w:abstractNumId="6">
     <w:nsid w:val="2A194DD5"/>
     <w:multiLevelType w:val="multilevel"/>
     <w:tmpl w:val="814A5FDA"/>
@@ -14100,7 +14336,7 @@
       </w:rPr>
     </w:lvl>
   </w:abstractNum>
-  <w:abstractNum w:abstractNumId="7" w15:restartNumberingAfterBreak="0">
+  <w:abstractNum w:abstractNumId="7">
     <w:nsid w:val="2C2960A8"/>
     <w:multiLevelType w:val="hybridMultilevel"/>
     <w:tmpl w:val="8BA26522"/>
@@ -14213,7 +14449,7 @@
       </w:rPr>
     </w:lvl>
   </w:abstractNum>
-  <w:abstractNum w:abstractNumId="8" w15:restartNumberingAfterBreak="0">
+  <w:abstractNum w:abstractNumId="8">
     <w:nsid w:val="2C5B5A66"/>
     <w:multiLevelType w:val="hybridMultilevel"/>
     <w:tmpl w:val="6B062174"/>
@@ -14326,7 +14562,7 @@
       </w:rPr>
     </w:lvl>
   </w:abstractNum>
-  <w:abstractNum w:abstractNumId="9" w15:restartNumberingAfterBreak="0">
+  <w:abstractNum w:abstractNumId="9">
     <w:nsid w:val="324B1296"/>
     <w:multiLevelType w:val="hybridMultilevel"/>
     <w:tmpl w:val="6696FDC8"/>
@@ -14412,7 +14648,7 @@
       </w:pPr>
     </w:lvl>
   </w:abstractNum>
-  <w:abstractNum w:abstractNumId="10" w15:restartNumberingAfterBreak="0">
+  <w:abstractNum w:abstractNumId="10">
     <w:nsid w:val="38C51F85"/>
     <w:multiLevelType w:val="hybridMultilevel"/>
     <w:tmpl w:val="EADEE29C"/>
@@ -14525,7 +14761,7 @@
       </w:rPr>
     </w:lvl>
   </w:abstractNum>
-  <w:abstractNum w:abstractNumId="11" w15:restartNumberingAfterBreak="0">
+  <w:abstractNum w:abstractNumId="11">
     <w:nsid w:val="3C511D3C"/>
     <w:multiLevelType w:val="hybridMultilevel"/>
     <w:tmpl w:val="996C56C4"/>
@@ -14638,7 +14874,7 @@
       </w:rPr>
     </w:lvl>
   </w:abstractNum>
-  <w:abstractNum w:abstractNumId="12" w15:restartNumberingAfterBreak="0">
+  <w:abstractNum w:abstractNumId="12">
     <w:nsid w:val="3F74159C"/>
     <w:multiLevelType w:val="hybridMultilevel"/>
     <w:tmpl w:val="876E0000"/>
@@ -14751,7 +14987,7 @@
       </w:rPr>
     </w:lvl>
   </w:abstractNum>
-  <w:abstractNum w:abstractNumId="13" w15:restartNumberingAfterBreak="0">
+  <w:abstractNum w:abstractNumId="13">
     <w:nsid w:val="4435685A"/>
     <w:multiLevelType w:val="hybridMultilevel"/>
     <w:tmpl w:val="00507298"/>
@@ -14864,7 +15100,7 @@
       </w:rPr>
     </w:lvl>
   </w:abstractNum>
-  <w:abstractNum w:abstractNumId="14" w15:restartNumberingAfterBreak="0">
+  <w:abstractNum w:abstractNumId="14">
     <w:nsid w:val="45227E9F"/>
     <w:multiLevelType w:val="hybridMultilevel"/>
     <w:tmpl w:val="E5047B84"/>
@@ -14950,7 +15186,7 @@
       </w:pPr>
     </w:lvl>
   </w:abstractNum>
-  <w:abstractNum w:abstractNumId="15" w15:restartNumberingAfterBreak="0">
+  <w:abstractNum w:abstractNumId="15">
     <w:nsid w:val="47DD36D6"/>
     <w:multiLevelType w:val="hybridMultilevel"/>
     <w:tmpl w:val="F0827316"/>
@@ -15063,7 +15299,7 @@
       </w:rPr>
     </w:lvl>
   </w:abstractNum>
-  <w:abstractNum w:abstractNumId="16" w15:restartNumberingAfterBreak="0">
+  <w:abstractNum w:abstractNumId="16">
     <w:nsid w:val="496D312C"/>
     <w:multiLevelType w:val="hybridMultilevel"/>
     <w:tmpl w:val="583EBEA4"/>
@@ -15176,7 +15412,7 @@
       </w:rPr>
     </w:lvl>
   </w:abstractNum>
-  <w:abstractNum w:abstractNumId="17" w15:restartNumberingAfterBreak="0">
+  <w:abstractNum w:abstractNumId="17">
     <w:nsid w:val="4C790374"/>
     <w:multiLevelType w:val="hybridMultilevel"/>
     <w:tmpl w:val="0A5CD18E"/>
@@ -15265,7 +15501,7 @@
       </w:pPr>
     </w:lvl>
   </w:abstractNum>
-  <w:abstractNum w:abstractNumId="18" w15:restartNumberingAfterBreak="0">
+  <w:abstractNum w:abstractNumId="18">
     <w:nsid w:val="5A3E39F9"/>
     <w:multiLevelType w:val="hybridMultilevel"/>
     <w:tmpl w:val="A968A5DA"/>
@@ -15378,7 +15614,7 @@
       </w:rPr>
     </w:lvl>
   </w:abstractNum>
-  <w:abstractNum w:abstractNumId="19" w15:restartNumberingAfterBreak="0">
+  <w:abstractNum w:abstractNumId="19">
     <w:nsid w:val="5BE231BB"/>
     <w:multiLevelType w:val="hybridMultilevel"/>
     <w:tmpl w:val="05EEBEF6"/>
@@ -15491,7 +15727,7 @@
       </w:rPr>
     </w:lvl>
   </w:abstractNum>
-  <w:abstractNum w:abstractNumId="20" w15:restartNumberingAfterBreak="0">
+  <w:abstractNum w:abstractNumId="20">
     <w:nsid w:val="6A697B3B"/>
     <w:multiLevelType w:val="hybridMultilevel"/>
     <w:tmpl w:val="C16E4F3C"/>
@@ -15671,7 +15907,7 @@
 </file>
 
 <file path=word/styles.xml><?xml version="1.0" encoding="utf-8"?>
-<w:styles xmlns:mc="http://schemas.openxmlformats.org/markup-compatibility/2006" xmlns:r="http://schemas.openxmlformats.org/officeDocument/2006/relationships" xmlns:w="http://schemas.openxmlformats.org/wordprocessingml/2006/main" xmlns:w14="http://schemas.microsoft.com/office/word/2010/wordml" xmlns:w15="http://schemas.microsoft.com/office/word/2012/wordml" xmlns:w16se="http://schemas.microsoft.com/office/word/2015/wordml/symex" mc:Ignorable="w14 w15 w16se">
+<w:styles xmlns:mc="http://schemas.openxmlformats.org/markup-compatibility/2006" xmlns:r="http://schemas.openxmlformats.org/officeDocument/2006/relationships" xmlns:w="http://schemas.openxmlformats.org/wordprocessingml/2006/main" xmlns:w14="http://schemas.microsoft.com/office/word/2010/wordml" mc:Ignorable="w14">
   <w:docDefaults>
     <w:rPrDefault>
       <w:rPr>
@@ -15687,381 +15923,1045 @@
       </w:pPr>
     </w:pPrDefault>
   </w:docDefaults>
-  <w:latentStyles w:defLockedState="0" w:defUIPriority="99" w:defSemiHidden="0" w:defUnhideWhenUsed="0" w:defQFormat="0" w:count="374">
-    <w:lsdException w:name="Normal" w:uiPriority="0" w:qFormat="1"/>
-    <w:lsdException w:name="heading 1" w:uiPriority="9" w:qFormat="1"/>
-    <w:lsdException w:name="heading 2" w:semiHidden="1" w:uiPriority="9" w:unhideWhenUsed="1" w:qFormat="1"/>
-    <w:lsdException w:name="heading 3" w:semiHidden="1" w:uiPriority="9" w:unhideWhenUsed="1" w:qFormat="1"/>
-    <w:lsdException w:name="heading 4" w:semiHidden="1" w:uiPriority="9" w:unhideWhenUsed="1" w:qFormat="1"/>
-    <w:lsdException w:name="heading 5" w:semiHidden="1" w:uiPriority="9" w:unhideWhenUsed="1" w:qFormat="1"/>
-    <w:lsdException w:name="heading 6" w:semiHidden="1" w:uiPriority="9" w:unhideWhenUsed="1" w:qFormat="1"/>
-    <w:lsdException w:name="heading 7" w:semiHidden="1" w:uiPriority="9" w:unhideWhenUsed="1" w:qFormat="1"/>
-    <w:lsdException w:name="heading 8" w:semiHidden="1" w:uiPriority="9" w:unhideWhenUsed="1" w:qFormat="1"/>
-    <w:lsdException w:name="heading 9" w:semiHidden="1" w:uiPriority="9" w:unhideWhenUsed="1" w:qFormat="1"/>
-    <w:lsdException w:name="index 1" w:semiHidden="1" w:unhideWhenUsed="1"/>
-    <w:lsdException w:name="index 2" w:semiHidden="1" w:unhideWhenUsed="1"/>
-    <w:lsdException w:name="index 3" w:semiHidden="1" w:unhideWhenUsed="1"/>
-    <w:lsdException w:name="index 4" w:semiHidden="1" w:unhideWhenUsed="1"/>
-    <w:lsdException w:name="index 5" w:semiHidden="1" w:unhideWhenUsed="1"/>
-    <w:lsdException w:name="index 6" w:semiHidden="1" w:unhideWhenUsed="1"/>
-    <w:lsdException w:name="index 7" w:semiHidden="1" w:unhideWhenUsed="1"/>
-    <w:lsdException w:name="index 8" w:semiHidden="1" w:unhideWhenUsed="1"/>
-    <w:lsdException w:name="index 9" w:semiHidden="1" w:unhideWhenUsed="1"/>
-    <w:lsdException w:name="toc 1" w:semiHidden="1" w:uiPriority="39" w:unhideWhenUsed="1"/>
-    <w:lsdException w:name="toc 2" w:semiHidden="1" w:uiPriority="39" w:unhideWhenUsed="1"/>
-    <w:lsdException w:name="toc 3" w:semiHidden="1" w:uiPriority="39" w:unhideWhenUsed="1"/>
-    <w:lsdException w:name="toc 4" w:semiHidden="1" w:uiPriority="39" w:unhideWhenUsed="1"/>
-    <w:lsdException w:name="toc 5" w:semiHidden="1" w:uiPriority="39" w:unhideWhenUsed="1"/>
-    <w:lsdException w:name="toc 6" w:semiHidden="1" w:uiPriority="39" w:unhideWhenUsed="1"/>
-    <w:lsdException w:name="toc 7" w:semiHidden="1" w:uiPriority="39" w:unhideWhenUsed="1"/>
-    <w:lsdException w:name="toc 8" w:semiHidden="1" w:uiPriority="39" w:unhideWhenUsed="1"/>
-    <w:lsdException w:name="toc 9" w:semiHidden="1" w:uiPriority="39" w:unhideWhenUsed="1"/>
-    <w:lsdException w:name="Normal Indent" w:semiHidden="1" w:unhideWhenUsed="1"/>
-    <w:lsdException w:name="footnote text" w:semiHidden="1" w:unhideWhenUsed="1"/>
-    <w:lsdException w:name="annotation text" w:semiHidden="1" w:unhideWhenUsed="1"/>
-    <w:lsdException w:name="header" w:semiHidden="1" w:unhideWhenUsed="1"/>
-    <w:lsdException w:name="footer" w:semiHidden="1" w:unhideWhenUsed="1"/>
-    <w:lsdException w:name="index heading" w:semiHidden="1" w:unhideWhenUsed="1"/>
-    <w:lsdException w:name="caption" w:semiHidden="1" w:uiPriority="35" w:unhideWhenUsed="1" w:qFormat="1"/>
-    <w:lsdException w:name="table of figures" w:semiHidden="1" w:unhideWhenUsed="1"/>
-    <w:lsdException w:name="envelope address" w:semiHidden="1" w:unhideWhenUsed="1"/>
-    <w:lsdException w:name="envelope return" w:semiHidden="1" w:unhideWhenUsed="1"/>
-    <w:lsdException w:name="footnote reference" w:semiHidden="1" w:unhideWhenUsed="1"/>
-    <w:lsdException w:name="annotation reference" w:semiHidden="1" w:unhideWhenUsed="1"/>
-    <w:lsdException w:name="line number" w:semiHidden="1" w:unhideWhenUsed="1"/>
-    <w:lsdException w:name="page number" w:semiHidden="1" w:unhideWhenUsed="1"/>
-    <w:lsdException w:name="endnote reference" w:semiHidden="1" w:unhideWhenUsed="1"/>
-    <w:lsdException w:name="endnote text" w:semiHidden="1" w:unhideWhenUsed="1"/>
-    <w:lsdException w:name="table of authorities" w:semiHidden="1" w:unhideWhenUsed="1"/>
-    <w:lsdException w:name="macro" w:semiHidden="1" w:unhideWhenUsed="1"/>
-    <w:lsdException w:name="toa heading" w:semiHidden="1" w:unhideWhenUsed="1"/>
-    <w:lsdException w:name="List" w:semiHidden="1" w:unhideWhenUsed="1"/>
-    <w:lsdException w:name="List Bullet" w:semiHidden="1" w:unhideWhenUsed="1"/>
-    <w:lsdException w:name="List Number" w:semiHidden="1" w:unhideWhenUsed="1"/>
-    <w:lsdException w:name="List 2" w:semiHidden="1" w:unhideWhenUsed="1"/>
-    <w:lsdException w:name="List 3" w:semiHidden="1" w:unhideWhenUsed="1"/>
-    <w:lsdException w:name="List 4" w:semiHidden="1" w:unhideWhenUsed="1"/>
-    <w:lsdException w:name="List 5" w:semiHidden="1" w:unhideWhenUsed="1"/>
-    <w:lsdException w:name="List Bullet 2" w:semiHidden="1" w:unhideWhenUsed="1"/>
-    <w:lsdException w:name="List Bullet 3" w:semiHidden="1" w:unhideWhenUsed="1"/>
-    <w:lsdException w:name="List Bullet 4" w:semiHidden="1" w:unhideWhenUsed="1"/>
-    <w:lsdException w:name="List Bullet 5" w:semiHidden="1" w:unhideWhenUsed="1"/>
-    <w:lsdException w:name="List Number 2" w:semiHidden="1" w:unhideWhenUsed="1"/>
-    <w:lsdException w:name="List Number 3" w:semiHidden="1" w:unhideWhenUsed="1"/>
-    <w:lsdException w:name="List Number 4" w:semiHidden="1" w:unhideWhenUsed="1"/>
-    <w:lsdException w:name="List Number 5" w:semiHidden="1" w:unhideWhenUsed="1"/>
-    <w:lsdException w:name="Title" w:uiPriority="10" w:qFormat="1"/>
-    <w:lsdException w:name="Closing" w:semiHidden="1" w:unhideWhenUsed="1"/>
-    <w:lsdException w:name="Signature" w:semiHidden="1" w:unhideWhenUsed="1"/>
-    <w:lsdException w:name="Default Paragraph Font" w:semiHidden="1" w:uiPriority="1" w:unhideWhenUsed="1"/>
-    <w:lsdException w:name="Body Text" w:semiHidden="1" w:unhideWhenUsed="1"/>
-    <w:lsdException w:name="Body Text Indent" w:semiHidden="1" w:unhideWhenUsed="1"/>
-    <w:lsdException w:name="List Continue" w:semiHidden="1" w:unhideWhenUsed="1"/>
-    <w:lsdException w:name="List Continue 2" w:semiHidden="1" w:unhideWhenUsed="1"/>
-    <w:lsdException w:name="List Continue 3" w:semiHidden="1" w:unhideWhenUsed="1"/>
-    <w:lsdException w:name="List Continue 4" w:semiHidden="1" w:unhideWhenUsed="1"/>
-    <w:lsdException w:name="List Continue 5" w:semiHidden="1" w:unhideWhenUsed="1"/>
-    <w:lsdException w:name="Message Header" w:semiHidden="1" w:unhideWhenUsed="1"/>
-    <w:lsdException w:name="Subtitle" w:uiPriority="11" w:qFormat="1"/>
-    <w:lsdException w:name="Salutation" w:semiHidden="1" w:unhideWhenUsed="1"/>
-    <w:lsdException w:name="Date" w:semiHidden="1" w:unhideWhenUsed="1"/>
-    <w:lsdException w:name="Body Text First Indent" w:semiHidden="1" w:unhideWhenUsed="1"/>
-    <w:lsdException w:name="Body Text First Indent 2" w:semiHidden="1" w:unhideWhenUsed="1"/>
-    <w:lsdException w:name="Note Heading" w:semiHidden="1" w:unhideWhenUsed="1"/>
-    <w:lsdException w:name="Body Text 2" w:semiHidden="1" w:unhideWhenUsed="1"/>
-    <w:lsdException w:name="Body Text 3" w:semiHidden="1" w:unhideWhenUsed="1"/>
-    <w:lsdException w:name="Body Text Indent 2" w:semiHidden="1" w:unhideWhenUsed="1"/>
-    <w:lsdException w:name="Body Text Indent 3" w:semiHidden="1" w:unhideWhenUsed="1"/>
-    <w:lsdException w:name="Block Text" w:semiHidden="1" w:unhideWhenUsed="1"/>
-    <w:lsdException w:name="Hyperlink" w:semiHidden="1" w:unhideWhenUsed="1"/>
-    <w:lsdException w:name="FollowedHyperlink" w:semiHidden="1" w:unhideWhenUsed="1"/>
-    <w:lsdException w:name="Strong" w:uiPriority="22" w:qFormat="1"/>
-    <w:lsdException w:name="Emphasis" w:uiPriority="20" w:qFormat="1"/>
-    <w:lsdException w:name="Document Map" w:semiHidden="1" w:unhideWhenUsed="1"/>
-    <w:lsdException w:name="Plain Text" w:semiHidden="1" w:unhideWhenUsed="1"/>
-    <w:lsdException w:name="E-mail Signature" w:semiHidden="1" w:unhideWhenUsed="1"/>
-    <w:lsdException w:name="HTML Top of Form" w:semiHidden="1" w:unhideWhenUsed="1"/>
-    <w:lsdException w:name="HTML Bottom of Form" w:semiHidden="1" w:unhideWhenUsed="1"/>
-    <w:lsdException w:name="Normal (Web)" w:semiHidden="1" w:unhideWhenUsed="1"/>
-    <w:lsdException w:name="HTML Acronym" w:semiHidden="1" w:unhideWhenUsed="1"/>
-    <w:lsdException w:name="HTML Address" w:semiHidden="1" w:unhideWhenUsed="1"/>
-    <w:lsdException w:name="HTML Cite" w:semiHidden="1" w:unhideWhenUsed="1"/>
-    <w:lsdException w:name="HTML Code" w:semiHidden="1" w:unhideWhenUsed="1"/>
-    <w:lsdException w:name="HTML Definition" w:semiHidden="1" w:unhideWhenUsed="1"/>
-    <w:lsdException w:name="HTML Keyboard" w:semiHidden="1" w:unhideWhenUsed="1"/>
-    <w:lsdException w:name="HTML Preformatted" w:semiHidden="1" w:unhideWhenUsed="1"/>
-    <w:lsdException w:name="HTML Sample" w:semiHidden="1" w:unhideWhenUsed="1"/>
-    <w:lsdException w:name="HTML Typewriter" w:semiHidden="1" w:unhideWhenUsed="1"/>
-    <w:lsdException w:name="HTML Variable" w:semiHidden="1" w:unhideWhenUsed="1"/>
-    <w:lsdException w:name="Normal Table" w:semiHidden="1" w:unhideWhenUsed="1"/>
-    <w:lsdException w:name="annotation subject" w:semiHidden="1" w:unhideWhenUsed="1"/>
-    <w:lsdException w:name="No List" w:semiHidden="1" w:unhideWhenUsed="1"/>
-    <w:lsdException w:name="Outline List 1" w:semiHidden="1" w:unhideWhenUsed="1"/>
-    <w:lsdException w:name="Outline List 2" w:semiHidden="1" w:unhideWhenUsed="1"/>
-    <w:lsdException w:name="Outline List 3" w:semiHidden="1" w:unhideWhenUsed="1"/>
-    <w:lsdException w:name="Table Simple 1" w:semiHidden="1" w:unhideWhenUsed="1"/>
-    <w:lsdException w:name="Table Simple 2" w:semiHidden="1" w:unhideWhenUsed="1"/>
-    <w:lsdException w:name="Table Simple 3" w:semiHidden="1" w:unhideWhenUsed="1"/>
-    <w:lsdException w:name="Table Classic 1" w:semiHidden="1" w:unhideWhenUsed="1"/>
-    <w:lsdException w:name="Table Classic 2" w:semiHidden="1" w:unhideWhenUsed="1"/>
-    <w:lsdException w:name="Table Classic 3" w:semiHidden="1" w:unhideWhenUsed="1"/>
-    <w:lsdException w:name="Table Classic 4" w:semiHidden="1" w:unhideWhenUsed="1"/>
-    <w:lsdException w:name="Table Colorful 1" w:semiHidden="1" w:unhideWhenUsed="1"/>
-    <w:lsdException w:name="Table Colorful 2" w:semiHidden="1" w:unhideWhenUsed="1"/>
-    <w:lsdException w:name="Table Colorful 3" w:semiHidden="1" w:unhideWhenUsed="1"/>
-    <w:lsdException w:name="Table Columns 1" w:semiHidden="1" w:unhideWhenUsed="1"/>
-    <w:lsdException w:name="Table Columns 2" w:semiHidden="1" w:unhideWhenUsed="1"/>
-    <w:lsdException w:name="Table Columns 3" w:semiHidden="1" w:unhideWhenUsed="1"/>
-    <w:lsdException w:name="Table Columns 4" w:semiHidden="1" w:unhideWhenUsed="1"/>
-    <w:lsdException w:name="Table Columns 5" w:semiHidden="1" w:unhideWhenUsed="1"/>
-    <w:lsdException w:name="Table Grid 1" w:semiHidden="1" w:unhideWhenUsed="1"/>
-    <w:lsdException w:name="Table Grid 2" w:semiHidden="1" w:unhideWhenUsed="1"/>
-    <w:lsdException w:name="Table Grid 3" w:semiHidden="1" w:unhideWhenUsed="1"/>
-    <w:lsdException w:name="Table Grid 4" w:semiHidden="1" w:unhideWhenUsed="1"/>
-    <w:lsdException w:name="Table Grid 5" w:semiHidden="1" w:unhideWhenUsed="1"/>
-    <w:lsdException w:name="Table Grid 6" w:semiHidden="1" w:unhideWhenUsed="1"/>
-    <w:lsdException w:name="Table Grid 7" w:semiHidden="1" w:unhideWhenUsed="1"/>
-    <w:lsdException w:name="Table Grid 8" w:semiHidden="1" w:unhideWhenUsed="1"/>
-    <w:lsdException w:name="Table List 1" w:semiHidden="1" w:unhideWhenUsed="1"/>
-    <w:lsdException w:name="Table List 2" w:semiHidden="1" w:unhideWhenUsed="1"/>
-    <w:lsdException w:name="Table List 3" w:semiHidden="1" w:unhideWhenUsed="1"/>
-    <w:lsdException w:name="Table List 4" w:semiHidden="1" w:unhideWhenUsed="1"/>
-    <w:lsdException w:name="Table List 5" w:semiHidden="1" w:unhideWhenUsed="1"/>
-    <w:lsdException w:name="Table List 6" w:semiHidden="1" w:unhideWhenUsed="1"/>
-    <w:lsdException w:name="Table List 7" w:semiHidden="1" w:unhideWhenUsed="1"/>
-    <w:lsdException w:name="Table List 8" w:semiHidden="1" w:unhideWhenUsed="1"/>
-    <w:lsdException w:name="Table 3D effects 1" w:semiHidden="1" w:unhideWhenUsed="1"/>
-    <w:lsdException w:name="Table 3D effects 2" w:semiHidden="1" w:unhideWhenUsed="1"/>
-    <w:lsdException w:name="Table 3D effects 3" w:semiHidden="1" w:unhideWhenUsed="1"/>
-    <w:lsdException w:name="Table Contemporary" w:semiHidden="1" w:unhideWhenUsed="1"/>
-    <w:lsdException w:name="Table Elegant" w:semiHidden="1" w:unhideWhenUsed="1"/>
-    <w:lsdException w:name="Table Professional" w:semiHidden="1" w:unhideWhenUsed="1"/>
-    <w:lsdException w:name="Table Subtle 1" w:semiHidden="1" w:unhideWhenUsed="1"/>
-    <w:lsdException w:name="Table Subtle 2" w:semiHidden="1" w:unhideWhenUsed="1"/>
-    <w:lsdException w:name="Table Web 1" w:semiHidden="1" w:unhideWhenUsed="1"/>
-    <w:lsdException w:name="Table Web 2" w:semiHidden="1" w:unhideWhenUsed="1"/>
-    <w:lsdException w:name="Table Web 3" w:semiHidden="1" w:unhideWhenUsed="1"/>
-    <w:lsdException w:name="Balloon Text" w:semiHidden="1" w:unhideWhenUsed="1"/>
-    <w:lsdException w:name="Table Grid" w:semiHidden="1" w:uiPriority="59" w:unhideWhenUsed="1"/>
-    <w:lsdException w:name="Table Theme" w:semiHidden="1" w:unhideWhenUsed="1"/>
-    <w:lsdException w:name="Placeholder Text" w:semiHidden="1"/>
-    <w:lsdException w:name="No Spacing" w:uiPriority="1" w:qFormat="1"/>
-    <w:lsdException w:name="Light Shading" w:uiPriority="60"/>
-    <w:lsdException w:name="Light List" w:uiPriority="61"/>
-    <w:lsdException w:name="Light Grid" w:uiPriority="62"/>
-    <w:lsdException w:name="Medium Shading 1" w:uiPriority="63"/>
-    <w:lsdException w:name="Medium Shading 2" w:uiPriority="64"/>
-    <w:lsdException w:name="Medium List 1" w:uiPriority="65"/>
-    <w:lsdException w:name="Medium List 2" w:uiPriority="66"/>
-    <w:lsdException w:name="Medium Grid 1" w:uiPriority="67"/>
-    <w:lsdException w:name="Medium Grid 2" w:uiPriority="68"/>
-    <w:lsdException w:name="Medium Grid 3" w:uiPriority="69"/>
-    <w:lsdException w:name="Dark List" w:uiPriority="70"/>
-    <w:lsdException w:name="Colorful Shading" w:uiPriority="71"/>
-    <w:lsdException w:name="Colorful List" w:uiPriority="72"/>
-    <w:lsdException w:name="Colorful Grid" w:uiPriority="73"/>
-    <w:lsdException w:name="Light Shading Accent 1" w:uiPriority="60"/>
-    <w:lsdException w:name="Light List Accent 1" w:uiPriority="61"/>
-    <w:lsdException w:name="Light Grid Accent 1" w:uiPriority="62"/>
-    <w:lsdException w:name="Medium Shading 1 Accent 1" w:uiPriority="63"/>
-    <w:lsdException w:name="Medium Shading 2 Accent 1" w:uiPriority="64"/>
-    <w:lsdException w:name="Medium List 1 Accent 1" w:uiPriority="65"/>
-    <w:lsdException w:name="Revision" w:semiHidden="1"/>
-    <w:lsdException w:name="List Paragraph" w:uiPriority="34" w:qFormat="1"/>
-    <w:lsdException w:name="Quote" w:uiPriority="29" w:qFormat="1"/>
-    <w:lsdException w:name="Intense Quote" w:uiPriority="30" w:qFormat="1"/>
-    <w:lsdException w:name="Medium List 2 Accent 1" w:uiPriority="66"/>
-    <w:lsdException w:name="Medium Grid 1 Accent 1" w:uiPriority="67"/>
-    <w:lsdException w:name="Medium Grid 2 Accent 1" w:uiPriority="68"/>
-    <w:lsdException w:name="Medium Grid 3 Accent 1" w:uiPriority="69"/>
-    <w:lsdException w:name="Dark List Accent 1" w:uiPriority="70"/>
-    <w:lsdException w:name="Colorful Shading Accent 1" w:uiPriority="71"/>
-    <w:lsdException w:name="Colorful List Accent 1" w:uiPriority="72"/>
-    <w:lsdException w:name="Colorful Grid Accent 1" w:uiPriority="73"/>
-    <w:lsdException w:name="Light Shading Accent 2" w:uiPriority="60"/>
-    <w:lsdException w:name="Light List Accent 2" w:uiPriority="61"/>
-    <w:lsdException w:name="Light Grid Accent 2" w:uiPriority="62"/>
-    <w:lsdException w:name="Medium Shading 1 Accent 2" w:uiPriority="63"/>
-    <w:lsdException w:name="Medium Shading 2 Accent 2" w:uiPriority="64"/>
-    <w:lsdException w:name="Medium List 1 Accent 2" w:uiPriority="65"/>
-    <w:lsdException w:name="Medium List 2 Accent 2" w:uiPriority="66"/>
-    <w:lsdException w:name="Medium Grid 1 Accent 2" w:uiPriority="67"/>
-    <w:lsdException w:name="Medium Grid 2 Accent 2" w:uiPriority="68"/>
-    <w:lsdException w:name="Medium Grid 3 Accent 2" w:uiPriority="69"/>
-    <w:lsdException w:name="Dark List Accent 2" w:uiPriority="70"/>
-    <w:lsdException w:name="Colorful Shading Accent 2" w:uiPriority="71"/>
-    <w:lsdException w:name="Colorful List Accent 2" w:uiPriority="72"/>
-    <w:lsdException w:name="Colorful Grid Accent 2" w:uiPriority="73"/>
-    <w:lsdException w:name="Light Shading Accent 3" w:uiPriority="60"/>
-    <w:lsdException w:name="Light List Accent 3" w:uiPriority="61"/>
-    <w:lsdException w:name="Light Grid Accent 3" w:uiPriority="62"/>
-    <w:lsdException w:name="Medium Shading 1 Accent 3" w:uiPriority="63"/>
-    <w:lsdException w:name="Medium Shading 2 Accent 3" w:uiPriority="64"/>
-    <w:lsdException w:name="Medium List 1 Accent 3" w:uiPriority="65"/>
-    <w:lsdException w:name="Medium List 2 Accent 3" w:uiPriority="66"/>
-    <w:lsdException w:name="Medium Grid 1 Accent 3" w:uiPriority="67"/>
-    <w:lsdException w:name="Medium Grid 2 Accent 3" w:uiPriority="68"/>
-    <w:lsdException w:name="Medium Grid 3 Accent 3" w:uiPriority="69"/>
-    <w:lsdException w:name="Dark List Accent 3" w:uiPriority="70"/>
-    <w:lsdException w:name="Colorful Shading Accent 3" w:uiPriority="71"/>
-    <w:lsdException w:name="Colorful List Accent 3" w:uiPriority="72"/>
-    <w:lsdException w:name="Colorful Grid Accent 3" w:uiPriority="73"/>
-    <w:lsdException w:name="Light Shading Accent 4" w:uiPriority="60"/>
-    <w:lsdException w:name="Light List Accent 4" w:uiPriority="61"/>
-    <w:lsdException w:name="Light Grid Accent 4" w:uiPriority="62"/>
-    <w:lsdException w:name="Medium Shading 1 Accent 4" w:uiPriority="63"/>
-    <w:lsdException w:name="Medium Shading 2 Accent 4" w:uiPriority="64"/>
-    <w:lsdException w:name="Medium List 1 Accent 4" w:uiPriority="65"/>
-    <w:lsdException w:name="Medium List 2 Accent 4" w:uiPriority="66"/>
-    <w:lsdException w:name="Medium Grid 1 Accent 4" w:uiPriority="67"/>
-    <w:lsdException w:name="Medium Grid 2 Accent 4" w:uiPriority="68"/>
-    <w:lsdException w:name="Medium Grid 3 Accent 4" w:uiPriority="69"/>
-    <w:lsdException w:name="Dark List Accent 4" w:uiPriority="70"/>
-    <w:lsdException w:name="Colorful Shading Accent 4" w:uiPriority="71"/>
-    <w:lsdException w:name="Colorful List Accent 4" w:uiPriority="72"/>
-    <w:lsdException w:name="Colorful Grid Accent 4" w:uiPriority="73"/>
-    <w:lsdException w:name="Light Shading Accent 5" w:uiPriority="60"/>
-    <w:lsdException w:name="Light List Accent 5" w:uiPriority="61"/>
-    <w:lsdException w:name="Light Grid Accent 5" w:uiPriority="62"/>
-    <w:lsdException w:name="Medium Shading 1 Accent 5" w:uiPriority="63"/>
-    <w:lsdException w:name="Medium Shading 2 Accent 5" w:uiPriority="64"/>
-    <w:lsdException w:name="Medium List 1 Accent 5" w:uiPriority="65"/>
-    <w:lsdException w:name="Medium List 2 Accent 5" w:uiPriority="66"/>
-    <w:lsdException w:name="Medium Grid 1 Accent 5" w:uiPriority="67"/>
-    <w:lsdException w:name="Medium Grid 2 Accent 5" w:uiPriority="68"/>
-    <w:lsdException w:name="Medium Grid 3 Accent 5" w:uiPriority="69"/>
-    <w:lsdException w:name="Dark List Accent 5" w:uiPriority="70"/>
-    <w:lsdException w:name="Colorful Shading Accent 5" w:uiPriority="71"/>
-    <w:lsdException w:name="Colorful List Accent 5" w:uiPriority="72"/>
-    <w:lsdException w:name="Colorful Grid Accent 5" w:uiPriority="73"/>
-    <w:lsdException w:name="Light Shading Accent 6" w:uiPriority="60"/>
-    <w:lsdException w:name="Light List Accent 6" w:uiPriority="61"/>
-    <w:lsdException w:name="Light Grid Accent 6" w:uiPriority="62"/>
-    <w:lsdException w:name="Medium Shading 1 Accent 6" w:uiPriority="63"/>
-    <w:lsdException w:name="Medium Shading 2 Accent 6" w:uiPriority="64"/>
-    <w:lsdException w:name="Medium List 1 Accent 6" w:uiPriority="65"/>
-    <w:lsdException w:name="Medium List 2 Accent 6" w:uiPriority="66"/>
-    <w:lsdException w:name="Medium Grid 1 Accent 6" w:uiPriority="67"/>
-    <w:lsdException w:name="Medium Grid 2 Accent 6" w:uiPriority="68"/>
-    <w:lsdException w:name="Medium Grid 3 Accent 6" w:uiPriority="69"/>
-    <w:lsdException w:name="Dark List Accent 6" w:uiPriority="70"/>
-    <w:lsdException w:name="Colorful Shading Accent 6" w:uiPriority="71"/>
-    <w:lsdException w:name="Colorful List Accent 6" w:uiPriority="72"/>
-    <w:lsdException w:name="Colorful Grid Accent 6" w:uiPriority="73"/>
-    <w:lsdException w:name="Subtle Emphasis" w:uiPriority="19" w:qFormat="1"/>
-    <w:lsdException w:name="Intense Emphasis" w:uiPriority="21" w:qFormat="1"/>
-    <w:lsdException w:name="Subtle Reference" w:uiPriority="31" w:qFormat="1"/>
-    <w:lsdException w:name="Intense Reference" w:uiPriority="32" w:qFormat="1"/>
-    <w:lsdException w:name="Book Title" w:uiPriority="33" w:qFormat="1"/>
-    <w:lsdException w:name="Bibliography" w:semiHidden="1" w:uiPriority="37" w:unhideWhenUsed="1"/>
-    <w:lsdException w:name="TOC Heading" w:semiHidden="1" w:uiPriority="39" w:unhideWhenUsed="1" w:qFormat="1"/>
-    <w:lsdException w:name="Plain Table 1" w:uiPriority="41"/>
-    <w:lsdException w:name="Plain Table 2" w:uiPriority="42"/>
-    <w:lsdException w:name="Plain Table 3" w:uiPriority="43"/>
-    <w:lsdException w:name="Plain Table 4" w:uiPriority="44"/>
-    <w:lsdException w:name="Plain Table 5" w:uiPriority="45"/>
-    <w:lsdException w:name="Grid Table Light" w:uiPriority="40"/>
-    <w:lsdException w:name="Grid Table 1 Light" w:uiPriority="46"/>
-    <w:lsdException w:name="Grid Table 2" w:uiPriority="47"/>
-    <w:lsdException w:name="Grid Table 3" w:uiPriority="48"/>
-    <w:lsdException w:name="Grid Table 4" w:uiPriority="49"/>
-    <w:lsdException w:name="Grid Table 5 Dark" w:uiPriority="50"/>
-    <w:lsdException w:name="Grid Table 6 Colorful" w:uiPriority="51"/>
-    <w:lsdException w:name="Grid Table 7 Colorful" w:uiPriority="52"/>
-    <w:lsdException w:name="Grid Table 1 Light Accent 1" w:uiPriority="46"/>
-    <w:lsdException w:name="Grid Table 2 Accent 1" w:uiPriority="47"/>
-    <w:lsdException w:name="Grid Table 3 Accent 1" w:uiPriority="48"/>
-    <w:lsdException w:name="Grid Table 4 Accent 1" w:uiPriority="49"/>
-    <w:lsdException w:name="Grid Table 5 Dark Accent 1" w:uiPriority="50"/>
-    <w:lsdException w:name="Grid Table 6 Colorful Accent 1" w:uiPriority="51"/>
-    <w:lsdException w:name="Grid Table 7 Colorful Accent 1" w:uiPriority="52"/>
-    <w:lsdException w:name="Grid Table 1 Light Accent 2" w:uiPriority="46"/>
-    <w:lsdException w:name="Grid Table 2 Accent 2" w:uiPriority="47"/>
-    <w:lsdException w:name="Grid Table 3 Accent 2" w:uiPriority="48"/>
-    <w:lsdException w:name="Grid Table 4 Accent 2" w:uiPriority="49"/>
-    <w:lsdException w:name="Grid Table 5 Dark Accent 2" w:uiPriority="50"/>
-    <w:lsdException w:name="Grid Table 6 Colorful Accent 2" w:uiPriority="51"/>
-    <w:lsdException w:name="Grid Table 7 Colorful Accent 2" w:uiPriority="52"/>
-    <w:lsdException w:name="Grid Table 1 Light Accent 3" w:uiPriority="46"/>
-    <w:lsdException w:name="Grid Table 2 Accent 3" w:uiPriority="47"/>
-    <w:lsdException w:name="Grid Table 3 Accent 3" w:uiPriority="48"/>
-    <w:lsdException w:name="Grid Table 4 Accent 3" w:uiPriority="49"/>
-    <w:lsdException w:name="Grid Table 5 Dark Accent 3" w:uiPriority="50"/>
-    <w:lsdException w:name="Grid Table 6 Colorful Accent 3" w:uiPriority="51"/>
-    <w:lsdException w:name="Grid Table 7 Colorful Accent 3" w:uiPriority="52"/>
-    <w:lsdException w:name="Grid Table 1 Light Accent 4" w:uiPriority="46"/>
-    <w:lsdException w:name="Grid Table 2 Accent 4" w:uiPriority="47"/>
-    <w:lsdException w:name="Grid Table 3 Accent 4" w:uiPriority="48"/>
-    <w:lsdException w:name="Grid Table 4 Accent 4" w:uiPriority="49"/>
-    <w:lsdException w:name="Grid Table 5 Dark Accent 4" w:uiPriority="50"/>
-    <w:lsdException w:name="Grid Table 6 Colorful Accent 4" w:uiPriority="51"/>
-    <w:lsdException w:name="Grid Table 7 Colorful Accent 4" w:uiPriority="52"/>
-    <w:lsdException w:name="Grid Table 1 Light Accent 5" w:uiPriority="46"/>
-    <w:lsdException w:name="Grid Table 2 Accent 5" w:uiPriority="47"/>
-    <w:lsdException w:name="Grid Table 3 Accent 5" w:uiPriority="48"/>
-    <w:lsdException w:name="Grid Table 4 Accent 5" w:uiPriority="49"/>
-    <w:lsdException w:name="Grid Table 5 Dark Accent 5" w:uiPriority="50"/>
-    <w:lsdException w:name="Grid Table 6 Colorful Accent 5" w:uiPriority="51"/>
-    <w:lsdException w:name="Grid Table 7 Colorful Accent 5" w:uiPriority="52"/>
-    <w:lsdException w:name="Grid Table 1 Light Accent 6" w:uiPriority="46"/>
-    <w:lsdException w:name="Grid Table 2 Accent 6" w:uiPriority="47"/>
-    <w:lsdException w:name="Grid Table 3 Accent 6" w:uiPriority="48"/>
-    <w:lsdException w:name="Grid Table 4 Accent 6" w:uiPriority="49"/>
-    <w:lsdException w:name="Grid Table 5 Dark Accent 6" w:uiPriority="50"/>
-    <w:lsdException w:name="Grid Table 6 Colorful Accent 6" w:uiPriority="51"/>
-    <w:lsdException w:name="Grid Table 7 Colorful Accent 6" w:uiPriority="52"/>
-    <w:lsdException w:name="List Table 1 Light" w:uiPriority="46"/>
-    <w:lsdException w:name="List Table 2" w:uiPriority="47"/>
-    <w:lsdException w:name="List Table 3" w:uiPriority="48"/>
-    <w:lsdException w:name="List Table 4" w:uiPriority="49"/>
-    <w:lsdException w:name="List Table 5 Dark" w:uiPriority="50"/>
-    <w:lsdException w:name="List Table 6 Colorful" w:uiPriority="51"/>
-    <w:lsdException w:name="List Table 7 Colorful" w:uiPriority="52"/>
-    <w:lsdException w:name="List Table 1 Light Accent 1" w:uiPriority="46"/>
-    <w:lsdException w:name="List Table 2 Accent 1" w:uiPriority="47"/>
-    <w:lsdException w:name="List Table 3 Accent 1" w:uiPriority="48"/>
-    <w:lsdException w:name="List Table 4 Accent 1" w:uiPriority="49"/>
-    <w:lsdException w:name="List Table 5 Dark Accent 1" w:uiPriority="50"/>
-    <w:lsdException w:name="List Table 6 Colorful Accent 1" w:uiPriority="51"/>
-    <w:lsdException w:name="List Table 7 Colorful Accent 1" w:uiPriority="52"/>
-    <w:lsdException w:name="List Table 1 Light Accent 2" w:uiPriority="46"/>
-    <w:lsdException w:name="List Table 2 Accent 2" w:uiPriority="47"/>
-    <w:lsdException w:name="List Table 3 Accent 2" w:uiPriority="48"/>
-    <w:lsdException w:name="List Table 4 Accent 2" w:uiPriority="49"/>
-    <w:lsdException w:name="List Table 5 Dark Accent 2" w:uiPriority="50"/>
-    <w:lsdException w:name="List Table 6 Colorful Accent 2" w:uiPriority="51"/>
-    <w:lsdException w:name="List Table 7 Colorful Accent 2" w:uiPriority="52"/>
-    <w:lsdException w:name="List Table 1 Light Accent 3" w:uiPriority="46"/>
-    <w:lsdException w:name="List Table 2 Accent 3" w:uiPriority="47"/>
-    <w:lsdException w:name="List Table 3 Accent 3" w:uiPriority="48"/>
-    <w:lsdException w:name="List Table 4 Accent 3" w:uiPriority="49"/>
-    <w:lsdException w:name="List Table 5 Dark Accent 3" w:uiPriority="50"/>
-    <w:lsdException w:name="List Table 6 Colorful Accent 3" w:uiPriority="51"/>
-    <w:lsdException w:name="List Table 7 Colorful Accent 3" w:uiPriority="52"/>
-    <w:lsdException w:name="List Table 1 Light Accent 4" w:uiPriority="46"/>
-    <w:lsdException w:name="List Table 2 Accent 4" w:uiPriority="47"/>
-    <w:lsdException w:name="List Table 3 Accent 4" w:uiPriority="48"/>
-    <w:lsdException w:name="List Table 4 Accent 4" w:uiPriority="49"/>
-    <w:lsdException w:name="List Table 5 Dark Accent 4" w:uiPriority="50"/>
-    <w:lsdException w:name="List Table 6 Colorful Accent 4" w:uiPriority="51"/>
-    <w:lsdException w:name="List Table 7 Colorful Accent 4" w:uiPriority="52"/>
-    <w:lsdException w:name="List Table 1 Light Accent 5" w:uiPriority="46"/>
-    <w:lsdException w:name="List Table 2 Accent 5" w:uiPriority="47"/>
-    <w:lsdException w:name="List Table 3 Accent 5" w:uiPriority="48"/>
-    <w:lsdException w:name="List Table 4 Accent 5" w:uiPriority="49"/>
-    <w:lsdException w:name="List Table 5 Dark Accent 5" w:uiPriority="50"/>
-    <w:lsdException w:name="List Table 6 Colorful Accent 5" w:uiPriority="51"/>
-    <w:lsdException w:name="List Table 7 Colorful Accent 5" w:uiPriority="52"/>
-    <w:lsdException w:name="List Table 1 Light Accent 6" w:uiPriority="46"/>
-    <w:lsdException w:name="List Table 2 Accent 6" w:uiPriority="47"/>
-    <w:lsdException w:name="List Table 3 Accent 6" w:uiPriority="48"/>
-    <w:lsdException w:name="List Table 4 Accent 6" w:uiPriority="49"/>
-    <w:lsdException w:name="List Table 5 Dark Accent 6" w:uiPriority="50"/>
-    <w:lsdException w:name="List Table 6 Colorful Accent 6" w:uiPriority="51"/>
-    <w:lsdException w:name="List Table 7 Colorful Accent 6" w:uiPriority="52"/>
-    <w:lsdException w:name="Mention" w:semiHidden="1" w:unhideWhenUsed="1"/>
-    <w:lsdException w:name="Smart Hyperlink" w:semiHidden="1" w:unhideWhenUsed="1"/>
-    <w:lsdException w:name="Hashtag" w:semiHidden="1" w:unhideWhenUsed="1"/>
+  <w:latentStyles w:defLockedState="0" w:defUIPriority="99" w:defSemiHidden="1" w:defUnhideWhenUsed="1" w:defQFormat="0" w:count="267">
+    <w:lsdException w:name="Normal" w:semiHidden="0" w:uiPriority="0" w:unhideWhenUsed="0" w:qFormat="1"/>
+    <w:lsdException w:name="heading 1" w:semiHidden="0" w:uiPriority="9" w:unhideWhenUsed="0" w:qFormat="1"/>
+    <w:lsdException w:name="heading 2" w:uiPriority="9" w:qFormat="1"/>
+    <w:lsdException w:name="heading 3" w:uiPriority="9" w:qFormat="1"/>
+    <w:lsdException w:name="heading 4" w:uiPriority="9" w:qFormat="1"/>
+    <w:lsdException w:name="heading 5" w:uiPriority="9" w:qFormat="1"/>
+    <w:lsdException w:name="heading 6" w:uiPriority="9" w:qFormat="1"/>
+    <w:lsdException w:name="heading 7" w:uiPriority="9" w:qFormat="1"/>
+    <w:lsdException w:name="heading 8" w:uiPriority="9" w:qFormat="1"/>
+    <w:lsdException w:name="heading 9" w:uiPriority="9" w:qFormat="1"/>
+    <w:lsdException w:name="toc 1" w:uiPriority="39"/>
+    <w:lsdException w:name="toc 2" w:uiPriority="39"/>
+    <w:lsdException w:name="toc 3" w:uiPriority="39"/>
+    <w:lsdException w:name="toc 4" w:uiPriority="39"/>
+    <w:lsdException w:name="toc 5" w:uiPriority="39"/>
+    <w:lsdException w:name="toc 6" w:uiPriority="39"/>
+    <w:lsdException w:name="toc 7" w:uiPriority="39"/>
+    <w:lsdException w:name="toc 8" w:uiPriority="39"/>
+    <w:lsdException w:name="toc 9" w:uiPriority="39"/>
+    <w:lsdException w:name="caption" w:uiPriority="35" w:qFormat="1"/>
+    <w:lsdException w:name="Title" w:semiHidden="0" w:uiPriority="10" w:unhideWhenUsed="0" w:qFormat="1"/>
+    <w:lsdException w:name="Default Paragraph Font" w:uiPriority="1"/>
+    <w:lsdException w:name="Subtitle" w:semiHidden="0" w:uiPriority="11" w:unhideWhenUsed="0" w:qFormat="1"/>
+    <w:lsdException w:name="Strong" w:semiHidden="0" w:uiPriority="22" w:unhideWhenUsed="0" w:qFormat="1"/>
+    <w:lsdException w:name="Emphasis" w:semiHidden="0" w:uiPriority="20" w:unhideWhenUsed="0" w:qFormat="1"/>
+    <w:lsdException w:name="Table Grid" w:semiHidden="0" w:uiPriority="59" w:unhideWhenUsed="0"/>
+    <w:lsdException w:name="Placeholder Text" w:unhideWhenUsed="0"/>
+    <w:lsdException w:name="No Spacing" w:semiHidden="0" w:uiPriority="1" w:unhideWhenUsed="0" w:qFormat="1"/>
+    <w:lsdException w:name="Light Shading" w:semiHidden="0" w:uiPriority="60" w:unhideWhenUsed="0"/>
+    <w:lsdException w:name="Light List" w:semiHidden="0" w:uiPriority="61" w:unhideWhenUsed="0"/>
+    <w:lsdException w:name="Light Grid" w:semiHidden="0" w:uiPriority="62" w:unhideWhenUsed="0"/>
+    <w:lsdException w:name="Medium Shading 1" w:semiHidden="0" w:uiPriority="63" w:unhideWhenUsed="0"/>
+    <w:lsdException w:name="Medium Shading 2" w:semiHidden="0" w:uiPriority="64" w:unhideWhenUsed="0"/>
+    <w:lsdException w:name="Medium List 1" w:semiHidden="0" w:uiPriority="65" w:unhideWhenUsed="0"/>
+    <w:lsdException w:name="Medium List 2" w:semiHidden="0" w:uiPriority="66" w:unhideWhenUsed="0"/>
+    <w:lsdException w:name="Medium Grid 1" w:semiHidden="0" w:uiPriority="67" w:unhideWhenUsed="0"/>
+    <w:lsdException w:name="Medium Grid 2" w:semiHidden="0" w:uiPriority="68" w:unhideWhenUsed="0"/>
+    <w:lsdException w:name="Medium Grid 3" w:semiHidden="0" w:uiPriority="69" w:unhideWhenUsed="0"/>
+    <w:lsdException w:name="Dark List" w:semiHidden="0" w:uiPriority="70" w:unhideWhenUsed="0"/>
+    <w:lsdException w:name="Colorful Shading" w:semiHidden="0" w:uiPriority="71" w:unhideWhenUsed="0"/>
+    <w:lsdException w:name="Colorful List" w:semiHidden="0" w:uiPriority="72" w:unhideWhenUsed="0"/>
+    <w:lsdException w:name="Colorful Grid" w:semiHidden="0" w:uiPriority="73" w:unhideWhenUsed="0"/>
+    <w:lsdException w:name="Light Shading Accent 1" w:semiHidden="0" w:uiPriority="60" w:unhideWhenUsed="0"/>
+    <w:lsdException w:name="Light List Accent 1" w:semiHidden="0" w:uiPriority="61" w:unhideWhenUsed="0"/>
+    <w:lsdException w:name="Light Grid Accent 1" w:semiHidden="0" w:uiPriority="62" w:unhideWhenUsed="0"/>
+    <w:lsdException w:name="Medium Shading 1 Accent 1" w:semiHidden="0" w:uiPriority="63" w:unhideWhenUsed="0"/>
+    <w:lsdException w:name="Medium Shading 2 Accent 1" w:semiHidden="0" w:uiPriority="64" w:unhideWhenUsed="0"/>
+    <w:lsdException w:name="Medium List 1 Accent 1" w:semiHidden="0" w:uiPriority="65" w:unhideWhenUsed="0"/>
+    <w:lsdException w:name="Revision" w:unhideWhenUsed="0"/>
+    <w:lsdException w:name="List Paragraph" w:semiHidden="0" w:uiPriority="34" w:unhideWhenUsed="0" w:qFormat="1"/>
+    <w:lsdException w:name="Quote" w:semiHidden="0" w:uiPriority="29" w:unhideWhenUsed="0" w:qFormat="1"/>
+    <w:lsdException w:name="Intense Quote" w:semiHidden="0" w:uiPriority="30" w:unhideWhenUsed="0" w:qFormat="1"/>
+    <w:lsdException w:name="Medium List 2 Accent 1" w:semiHidden="0" w:uiPriority="66" w:unhideWhenUsed="0"/>
+    <w:lsdException w:name="Medium Grid 1 Accent 1" w:semiHidden="0" w:uiPriority="67" w:unhideWhenUsed="0"/>
+    <w:lsdException w:name="Medium Grid 2 Accent 1" w:semiHidden="0" w:uiPriority="68" w:unhideWhenUsed="0"/>
+    <w:lsdException w:name="Medium Grid 3 Accent 1" w:semiHidden="0" w:uiPriority="69" w:unhideWhenUsed="0"/>
+    <w:lsdException w:name="Dark List Accent 1" w:semiHidden="0" w:uiPriority="70" w:unhideWhenUsed="0"/>
+    <w:lsdException w:name="Colorful Shading Accent 1" w:semiHidden="0" w:uiPriority="71" w:unhideWhenUsed="0"/>
+    <w:lsdException w:name="Colorful List Accent 1" w:semiHidden="0" w:uiPriority="72" w:unhideWhenUsed="0"/>
+    <w:lsdException w:name="Colorful Grid Accent 1" w:semiHidden="0" w:uiPriority="73" w:unhideWhenUsed="0"/>
+    <w:lsdException w:name="Light Shading Accent 2" w:semiHidden="0" w:uiPriority="60" w:unhideWhenUsed="0"/>
+    <w:lsdException w:name="Light List Accent 2" w:semiHidden="0" w:uiPriority="61" w:unhideWhenUsed="0"/>
+    <w:lsdException w:name="Light Grid Accent 2" w:semiHidden="0" w:uiPriority="62" w:unhideWhenUsed="0"/>
+    <w:lsdException w:name="Medium Shading 1 Accent 2" w:semiHidden="0" w:uiPriority="63" w:unhideWhenUsed="0"/>
+    <w:lsdException w:name="Medium Shading 2 Accent 2" w:semiHidden="0" w:uiPriority="64" w:unhideWhenUsed="0"/>
+    <w:lsdException w:name="Medium List 1 Accent 2" w:semiHidden="0" w:uiPriority="65" w:unhideWhenUsed="0"/>
+    <w:lsdException w:name="Medium List 2 Accent 2" w:semiHidden="0" w:uiPriority="66" w:unhideWhenUsed="0"/>
+    <w:lsdException w:name="Medium Grid 1 Accent 2" w:semiHidden="0" w:uiPriority="67" w:unhideWhenUsed="0"/>
+    <w:lsdException w:name="Medium Grid 2 Accent 2" w:semiHidden="0" w:uiPriority="68" w:unhideWhenUsed="0"/>
+    <w:lsdException w:name="Medium Grid 3 Accent 2" w:semiHidden="0" w:uiPriority="69" w:unhideWhenUsed="0"/>
+    <w:lsdException w:name="Dark List Accent 2" w:semiHidden="0" w:uiPriority="70" w:unhideWhenUsed="0"/>
+    <w:lsdException w:name="Colorful Shading Accent 2" w:semiHidden="0" w:uiPriority="71" w:unhideWhenUsed="0"/>
+    <w:lsdException w:name="Colorful List Accent 2" w:semiHidden="0" w:uiPriority="72" w:unhideWhenUsed="0"/>
+    <w:lsdException w:name="Colorful Grid Accent 2" w:semiHidden="0" w:uiPriority="73" w:unhideWhenUsed="0"/>
+    <w:lsdException w:name="Light Shading Accent 3" w:semiHidden="0" w:uiPriority="60" w:unhideWhenUsed="0"/>
+    <w:lsdException w:name="Light List Accent 3" w:semiHidden="0" w:uiPriority="61" w:unhideWhenUsed="0"/>
+    <w:lsdException w:name="Light Grid Accent 3" w:semiHidden="0" w:uiPriority="62" w:unhideWhenUsed="0"/>
+    <w:lsdException w:name="Medium Shading 1 Accent 3" w:semiHidden="0" w:uiPriority="63" w:unhideWhenUsed="0"/>
+    <w:lsdException w:name="Medium Shading 2 Accent 3" w:semiHidden="0" w:uiPriority="64" w:unhideWhenUsed="0"/>
+    <w:lsdException w:name="Medium List 1 Accent 3" w:semiHidden="0" w:uiPriority="65" w:unhideWhenUsed="0"/>
+    <w:lsdException w:name="Medium List 2 Accent 3" w:semiHidden="0" w:uiPriority="66" w:unhideWhenUsed="0"/>
+    <w:lsdException w:name="Medium Grid 1 Accent 3" w:semiHidden="0" w:uiPriority="67" w:unhideWhenUsed="0"/>
+    <w:lsdException w:name="Medium Grid 2 Accent 3" w:semiHidden="0" w:uiPriority="68" w:unhideWhenUsed="0"/>
+    <w:lsdException w:name="Medium Grid 3 Accent 3" w:semiHidden="0" w:uiPriority="69" w:unhideWhenUsed="0"/>
+    <w:lsdException w:name="Dark List Accent 3" w:semiHidden="0" w:uiPriority="70" w:unhideWhenUsed="0"/>
+    <w:lsdException w:name="Colorful Shading Accent 3" w:semiHidden="0" w:uiPriority="71" w:unhideWhenUsed="0"/>
+    <w:lsdException w:name="Colorful List Accent 3" w:semiHidden="0" w:uiPriority="72" w:unhideWhenUsed="0"/>
+    <w:lsdException w:name="Colorful Grid Accent 3" w:semiHidden="0" w:uiPriority="73" w:unhideWhenUsed="0"/>
+    <w:lsdException w:name="Light Shading Accent 4" w:semiHidden="0" w:uiPriority="60" w:unhideWhenUsed="0"/>
+    <w:lsdException w:name="Light List Accent 4" w:semiHidden="0" w:uiPriority="61" w:unhideWhenUsed="0"/>
+    <w:lsdException w:name="Light Grid Accent 4" w:semiHidden="0" w:uiPriority="62" w:unhideWhenUsed="0"/>
+    <w:lsdException w:name="Medium Shading 1 Accent 4" w:semiHidden="0" w:uiPriority="63" w:unhideWhenUsed="0"/>
+    <w:lsdException w:name="Medium Shading 2 Accent 4" w:semiHidden="0" w:uiPriority="64" w:unhideWhenUsed="0"/>
+    <w:lsdException w:name="Medium List 1 Accent 4" w:semiHidden="0" w:uiPriority="65" w:unhideWhenUsed="0"/>
+    <w:lsdException w:name="Medium List 2 Accent 4" w:semiHidden="0" w:uiPriority="66" w:unhideWhenUsed="0"/>
+    <w:lsdException w:name="Medium Grid 1 Accent 4" w:semiHidden="0" w:uiPriority="67" w:unhideWhenUsed="0"/>
+    <w:lsdException w:name="Medium Grid 2 Accent 4" w:semiHidden="0" w:uiPriority="68" w:unhideWhenUsed="0"/>
+    <w:lsdException w:name="Medium Grid 3 Accent 4" w:semiHidden="0" w:uiPriority="69" w:unhideWhenUsed="0"/>
+    <w:lsdException w:name="Dark List Accent 4" w:semiHidden="0" w:uiPriority="70" w:unhideWhenUsed="0"/>
+    <w:lsdException w:name="Colorful Shading Accent 4" w:semiHidden="0" w:uiPriority="71" w:unhideWhenUsed="0"/>
+    <w:lsdException w:name="Colorful List Accent 4" w:semiHidden="0" w:uiPriority="72" w:unhideWhenUsed="0"/>
+    <w:lsdException w:name="Colorful Grid Accent 4" w:semiHidden="0" w:uiPriority="73" w:unhideWhenUsed="0"/>
+    <w:lsdException w:name="Light Shading Accent 5" w:semiHidden="0" w:uiPriority="60" w:unhideWhenUsed="0"/>
+    <w:lsdException w:name="Light List Accent 5" w:semiHidden="0" w:uiPriority="61" w:unhideWhenUsed="0"/>
+    <w:lsdException w:name="Light Grid Accent 5" w:semiHidden="0" w:uiPriority="62" w:unhideWhenUsed="0"/>
+    <w:lsdException w:name="Medium Shading 1 Accent 5" w:semiHidden="0" w:uiPriority="63" w:unhideWhenUsed="0"/>
+    <w:lsdException w:name="Medium Shading 2 Accent 5" w:semiHidden="0" w:uiPriority="64" w:unhideWhenUsed="0"/>
+    <w:lsdException w:name="Medium List 1 Accent 5" w:semiHidden="0" w:uiPriority="65" w:unhideWhenUsed="0"/>
+    <w:lsdException w:name="Medium List 2 Accent 5" w:semiHidden="0" w:uiPriority="66" w:unhideWhenUsed="0"/>
+    <w:lsdException w:name="Medium Grid 1 Accent 5" w:semiHidden="0" w:uiPriority="67" w:unhideWhenUsed="0"/>
+    <w:lsdException w:name="Medium Grid 2 Accent 5" w:semiHidden="0" w:uiPriority="68" w:unhideWhenUsed="0"/>
+    <w:lsdException w:name="Medium Grid 3 Accent 5" w:semiHidden="0" w:uiPriority="69" w:unhideWhenUsed="0"/>
+    <w:lsdException w:name="Dark List Accent 5" w:semiHidden="0" w:uiPriority="70" w:unhideWhenUsed="0"/>
+    <w:lsdException w:name="Colorful Shading Accent 5" w:semiHidden="0" w:uiPriority="71" w:unhideWhenUsed="0"/>
+    <w:lsdException w:name="Colorful List Accent 5" w:semiHidden="0" w:uiPriority="72" w:unhideWhenUsed="0"/>
+    <w:lsdException w:name="Colorful Grid Accent 5" w:semiHidden="0" w:uiPriority="73" w:unhideWhenUsed="0"/>
+    <w:lsdException w:name="Light Shading Accent 6" w:semiHidden="0" w:uiPriority="60" w:unhideWhenUsed="0"/>
+    <w:lsdException w:name="Light List Accent 6" w:semiHidden="0" w:uiPriority="61" w:unhideWhenUsed="0"/>
+    <w:lsdException w:name="Light Grid Accent 6" w:semiHidden="0" w:uiPriority="62" w:unhideWhenUsed="0"/>
+    <w:lsdException w:name="Medium Shading 1 Accent 6" w:semiHidden="0" w:uiPriority="63" w:unhideWhenUsed="0"/>
+    <w:lsdException w:name="Medium Shading 2 Accent 6" w:semiHidden="0" w:uiPriority="64" w:unhideWhenUsed="0"/>
+    <w:lsdException w:name="Medium List 1 Accent 6" w:semiHidden="0" w:uiPriority="65" w:unhideWhenUsed="0"/>
+    <w:lsdException w:name="Medium List 2 Accent 6" w:semiHidden="0" w:uiPriority="66" w:unhideWhenUsed="0"/>
+    <w:lsdException w:name="Medium Grid 1 Accent 6" w:semiHidden="0" w:uiPriority="67" w:unhideWhenUsed="0"/>
+    <w:lsdException w:name="Medium Grid 2 Accent 6" w:semiHidden="0" w:uiPriority="68" w:unhideWhenUsed="0"/>
+    <w:lsdException w:name="Medium Grid 3 Accent 6" w:semiHidden="0" w:uiPriority="69" w:unhideWhenUsed="0"/>
+    <w:lsdException w:name="Dark List Accent 6" w:semiHidden="0" w:uiPriority="70" w:unhideWhenUsed="0"/>
+    <w:lsdException w:name="Colorful Shading Accent 6" w:semiHidden="0" w:uiPriority="71" w:unhideWhenUsed="0"/>
+    <w:lsdException w:name="Colorful List Accent 6" w:semiHidden="0" w:uiPriority="72" w:unhideWhenUsed="0"/>
+    <w:lsdException w:name="Colorful Grid Accent 6" w:semiHidden="0" w:uiPriority="73" w:unhideWhenUsed="0"/>
+    <w:lsdException w:name="Subtle Emphasis" w:semiHidden="0" w:uiPriority="19" w:unhideWhenUsed="0" w:qFormat="1"/>
+    <w:lsdException w:name="Intense Emphasis" w:semiHidden="0" w:uiPriority="21" w:unhideWhenUsed="0" w:qFormat="1"/>
+    <w:lsdException w:name="Subtle Reference" w:semiHidden="0" w:uiPriority="31" w:unhideWhenUsed="0" w:qFormat="1"/>
+    <w:lsdException w:name="Intense Reference" w:semiHidden="0" w:uiPriority="32" w:unhideWhenUsed="0" w:qFormat="1"/>
+    <w:lsdException w:name="Book Title" w:semiHidden="0" w:uiPriority="33" w:unhideWhenUsed="0" w:qFormat="1"/>
+    <w:lsdException w:name="Bibliography" w:uiPriority="37"/>
+    <w:lsdException w:name="TOC Heading" w:uiPriority="39" w:qFormat="1"/>
+  </w:latentStyles>
+  <w:style w:type="paragraph" w:default="1" w:styleId="Normal">
+    <w:name w:val="Normal"/>
+    <w:qFormat/>
+  </w:style>
+  <w:style w:type="paragraph" w:styleId="Heading1">
+    <w:name w:val="heading 1"/>
+    <w:basedOn w:val="Normal"/>
+    <w:next w:val="Normal"/>
+    <w:link w:val="Heading1Char"/>
+    <w:autoRedefine/>
+    <w:uiPriority w:val="9"/>
+    <w:qFormat/>
+    <w:rsid w:val="00E929AE"/>
+    <w:pPr>
+      <w:keepNext/>
+      <w:keepLines/>
+      <w:pageBreakBefore/>
+      <w:numPr>
+        <w:numId w:val="7"/>
+      </w:numPr>
+      <w:pBdr>
+        <w:bottom w:val="double" w:sz="4" w:space="1" w:color="BFBFBF" w:themeColor="background1" w:themeShade="BF"/>
+      </w:pBdr>
+      <w:spacing w:before="480" w:line="240" w:lineRule="auto"/>
+      <w:contextualSpacing/>
+      <w:outlineLvl w:val="0"/>
+    </w:pPr>
+    <w:rPr>
+      <w:rFonts w:asciiTheme="majorHAnsi" w:eastAsiaTheme="majorEastAsia" w:hAnsiTheme="majorHAnsi" w:cstheme="majorBidi"/>
+      <w:b/>
+      <w:bCs/>
+      <w:color w:val="0B5294" w:themeColor="accent1" w:themeShade="BF"/>
+      <w:sz w:val="36"/>
+      <w:szCs w:val="28"/>
+    </w:rPr>
+  </w:style>
+  <w:style w:type="paragraph" w:styleId="Heading2">
+    <w:name w:val="heading 2"/>
+    <w:basedOn w:val="Normal"/>
+    <w:next w:val="Normal"/>
+    <w:link w:val="Heading2Char"/>
+    <w:autoRedefine/>
+    <w:uiPriority w:val="9"/>
+    <w:unhideWhenUsed/>
+    <w:qFormat/>
+    <w:rsid w:val="00FC2326"/>
+    <w:pPr>
+      <w:keepNext/>
+      <w:keepLines/>
+      <w:numPr>
+        <w:ilvl w:val="1"/>
+        <w:numId w:val="7"/>
+      </w:numPr>
+      <w:pBdr>
+        <w:bottom w:val="single" w:sz="4" w:space="1" w:color="A6A6A6" w:themeColor="background1" w:themeShade="A6"/>
+      </w:pBdr>
+      <w:spacing w:before="480" w:line="240" w:lineRule="auto"/>
+      <w:contextualSpacing/>
+      <w:outlineLvl w:val="1"/>
+    </w:pPr>
+    <w:rPr>
+      <w:rFonts w:asciiTheme="majorHAnsi" w:eastAsiaTheme="majorEastAsia" w:hAnsiTheme="majorHAnsi" w:cstheme="majorBidi"/>
+      <w:b/>
+      <w:bCs/>
+      <w:color w:val="0F6FC6" w:themeColor="accent1"/>
+      <w:sz w:val="26"/>
+      <w:szCs w:val="26"/>
+    </w:rPr>
+  </w:style>
+  <w:style w:type="paragraph" w:styleId="Heading3">
+    <w:name w:val="heading 3"/>
+    <w:basedOn w:val="Normal"/>
+    <w:next w:val="Normal"/>
+    <w:link w:val="Heading3Char"/>
+    <w:uiPriority w:val="9"/>
+    <w:unhideWhenUsed/>
+    <w:qFormat/>
+    <w:rsid w:val="0044448F"/>
+    <w:pPr>
+      <w:keepNext/>
+      <w:keepLines/>
+      <w:numPr>
+        <w:ilvl w:val="2"/>
+        <w:numId w:val="7"/>
+      </w:numPr>
+      <w:spacing w:before="480" w:after="0"/>
+      <w:outlineLvl w:val="2"/>
+    </w:pPr>
+    <w:rPr>
+      <w:rFonts w:asciiTheme="majorHAnsi" w:eastAsiaTheme="majorEastAsia" w:hAnsiTheme="majorHAnsi" w:cstheme="majorBidi"/>
+      <w:b/>
+      <w:bCs/>
+      <w:color w:val="0F6FC6" w:themeColor="accent1"/>
+    </w:rPr>
+  </w:style>
+  <w:style w:type="paragraph" w:styleId="Heading4">
+    <w:name w:val="heading 4"/>
+    <w:basedOn w:val="Normal"/>
+    <w:next w:val="Normal"/>
+    <w:link w:val="Heading4Char"/>
+    <w:uiPriority w:val="9"/>
+    <w:unhideWhenUsed/>
+    <w:qFormat/>
+    <w:rsid w:val="00030CBF"/>
+    <w:pPr>
+      <w:keepNext/>
+      <w:keepLines/>
+      <w:numPr>
+        <w:ilvl w:val="3"/>
+        <w:numId w:val="7"/>
+      </w:numPr>
+      <w:spacing w:before="200" w:after="0"/>
+      <w:outlineLvl w:val="3"/>
+    </w:pPr>
+    <w:rPr>
+      <w:rFonts w:asciiTheme="majorHAnsi" w:eastAsiaTheme="majorEastAsia" w:hAnsiTheme="majorHAnsi" w:cstheme="majorBidi"/>
+      <w:b/>
+      <w:bCs/>
+      <w:i/>
+      <w:iCs/>
+      <w:color w:val="0F6FC6" w:themeColor="accent1"/>
+    </w:rPr>
+  </w:style>
+  <w:style w:type="paragraph" w:styleId="Heading5">
+    <w:name w:val="heading 5"/>
+    <w:basedOn w:val="Normal"/>
+    <w:next w:val="Normal"/>
+    <w:link w:val="Heading5Char"/>
+    <w:uiPriority w:val="9"/>
+    <w:unhideWhenUsed/>
+    <w:qFormat/>
+    <w:rsid w:val="00030CBF"/>
+    <w:pPr>
+      <w:keepNext/>
+      <w:keepLines/>
+      <w:numPr>
+        <w:ilvl w:val="4"/>
+        <w:numId w:val="7"/>
+      </w:numPr>
+      <w:spacing w:before="200" w:after="0"/>
+      <w:outlineLvl w:val="4"/>
+    </w:pPr>
+    <w:rPr>
+      <w:rFonts w:asciiTheme="majorHAnsi" w:eastAsiaTheme="majorEastAsia" w:hAnsiTheme="majorHAnsi" w:cstheme="majorBidi"/>
+      <w:color w:val="073662" w:themeColor="accent1" w:themeShade="7F"/>
+    </w:rPr>
+  </w:style>
+  <w:style w:type="paragraph" w:styleId="Heading6">
+    <w:name w:val="heading 6"/>
+    <w:basedOn w:val="Normal"/>
+    <w:next w:val="Normal"/>
+    <w:link w:val="Heading6Char"/>
+    <w:uiPriority w:val="9"/>
+    <w:semiHidden/>
+    <w:unhideWhenUsed/>
+    <w:qFormat/>
+    <w:rsid w:val="00030CBF"/>
+    <w:pPr>
+      <w:keepNext/>
+      <w:keepLines/>
+      <w:numPr>
+        <w:ilvl w:val="5"/>
+        <w:numId w:val="7"/>
+      </w:numPr>
+      <w:spacing w:before="200" w:after="0"/>
+      <w:outlineLvl w:val="5"/>
+    </w:pPr>
+    <w:rPr>
+      <w:rFonts w:asciiTheme="majorHAnsi" w:eastAsiaTheme="majorEastAsia" w:hAnsiTheme="majorHAnsi" w:cstheme="majorBidi"/>
+      <w:i/>
+      <w:iCs/>
+      <w:color w:val="073662" w:themeColor="accent1" w:themeShade="7F"/>
+    </w:rPr>
+  </w:style>
+  <w:style w:type="paragraph" w:styleId="Heading7">
+    <w:name w:val="heading 7"/>
+    <w:basedOn w:val="Normal"/>
+    <w:next w:val="Normal"/>
+    <w:link w:val="Heading7Char"/>
+    <w:uiPriority w:val="9"/>
+    <w:semiHidden/>
+    <w:unhideWhenUsed/>
+    <w:qFormat/>
+    <w:rsid w:val="00030CBF"/>
+    <w:pPr>
+      <w:keepNext/>
+      <w:keepLines/>
+      <w:numPr>
+        <w:ilvl w:val="6"/>
+        <w:numId w:val="7"/>
+      </w:numPr>
+      <w:spacing w:before="200" w:after="0"/>
+      <w:outlineLvl w:val="6"/>
+    </w:pPr>
+    <w:rPr>
+      <w:rFonts w:asciiTheme="majorHAnsi" w:eastAsiaTheme="majorEastAsia" w:hAnsiTheme="majorHAnsi" w:cstheme="majorBidi"/>
+      <w:i/>
+      <w:iCs/>
+      <w:color w:val="404040" w:themeColor="text1" w:themeTint="BF"/>
+    </w:rPr>
+  </w:style>
+  <w:style w:type="paragraph" w:styleId="Heading8">
+    <w:name w:val="heading 8"/>
+    <w:basedOn w:val="Normal"/>
+    <w:next w:val="Normal"/>
+    <w:link w:val="Heading8Char"/>
+    <w:uiPriority w:val="9"/>
+    <w:semiHidden/>
+    <w:unhideWhenUsed/>
+    <w:qFormat/>
+    <w:rsid w:val="00030CBF"/>
+    <w:pPr>
+      <w:keepNext/>
+      <w:keepLines/>
+      <w:numPr>
+        <w:ilvl w:val="7"/>
+        <w:numId w:val="7"/>
+      </w:numPr>
+      <w:spacing w:before="200" w:after="0"/>
+      <w:outlineLvl w:val="7"/>
+    </w:pPr>
+    <w:rPr>
+      <w:rFonts w:asciiTheme="majorHAnsi" w:eastAsiaTheme="majorEastAsia" w:hAnsiTheme="majorHAnsi" w:cstheme="majorBidi"/>
+      <w:color w:val="404040" w:themeColor="text1" w:themeTint="BF"/>
+      <w:sz w:val="20"/>
+      <w:szCs w:val="20"/>
+    </w:rPr>
+  </w:style>
+  <w:style w:type="paragraph" w:styleId="Heading9">
+    <w:name w:val="heading 9"/>
+    <w:basedOn w:val="Normal"/>
+    <w:next w:val="Normal"/>
+    <w:link w:val="Heading9Char"/>
+    <w:uiPriority w:val="9"/>
+    <w:semiHidden/>
+    <w:unhideWhenUsed/>
+    <w:qFormat/>
+    <w:rsid w:val="00030CBF"/>
+    <w:pPr>
+      <w:keepNext/>
+      <w:keepLines/>
+      <w:numPr>
+        <w:ilvl w:val="8"/>
+        <w:numId w:val="7"/>
+      </w:numPr>
+      <w:spacing w:before="200" w:after="0"/>
+      <w:outlineLvl w:val="8"/>
+    </w:pPr>
+    <w:rPr>
+      <w:rFonts w:asciiTheme="majorHAnsi" w:eastAsiaTheme="majorEastAsia" w:hAnsiTheme="majorHAnsi" w:cstheme="majorBidi"/>
+      <w:i/>
+      <w:iCs/>
+      <w:color w:val="404040" w:themeColor="text1" w:themeTint="BF"/>
+      <w:sz w:val="20"/>
+      <w:szCs w:val="20"/>
+    </w:rPr>
+  </w:style>
+  <w:style w:type="character" w:default="1" w:styleId="DefaultParagraphFont">
+    <w:name w:val="Default Paragraph Font"/>
+    <w:uiPriority w:val="1"/>
+    <w:semiHidden/>
+    <w:unhideWhenUsed/>
+  </w:style>
+  <w:style w:type="table" w:default="1" w:styleId="TableNormal">
+    <w:name w:val="Normal Table"/>
+    <w:uiPriority w:val="99"/>
+    <w:semiHidden/>
+    <w:unhideWhenUsed/>
+    <w:tblPr>
+      <w:tblInd w:w="0" w:type="dxa"/>
+      <w:tblCellMar>
+        <w:top w:w="0" w:type="dxa"/>
+        <w:left w:w="108" w:type="dxa"/>
+        <w:bottom w:w="0" w:type="dxa"/>
+        <w:right w:w="108" w:type="dxa"/>
+      </w:tblCellMar>
+    </w:tblPr>
+  </w:style>
+  <w:style w:type="numbering" w:default="1" w:styleId="NoList">
+    <w:name w:val="No List"/>
+    <w:uiPriority w:val="99"/>
+    <w:semiHidden/>
+    <w:unhideWhenUsed/>
+  </w:style>
+  <w:style w:type="paragraph" w:styleId="Title">
+    <w:name w:val="Title"/>
+    <w:basedOn w:val="Normal"/>
+    <w:next w:val="Normal"/>
+    <w:link w:val="TitleChar"/>
+    <w:uiPriority w:val="10"/>
+    <w:qFormat/>
+    <w:rsid w:val="00653ACD"/>
+    <w:pPr>
+      <w:pBdr>
+        <w:bottom w:val="single" w:sz="8" w:space="4" w:color="0F6FC6" w:themeColor="accent1"/>
+      </w:pBdr>
+      <w:spacing w:after="300" w:line="240" w:lineRule="auto"/>
+      <w:contextualSpacing/>
+    </w:pPr>
+    <w:rPr>
+      <w:rFonts w:asciiTheme="majorHAnsi" w:eastAsiaTheme="majorEastAsia" w:hAnsiTheme="majorHAnsi" w:cstheme="majorBidi"/>
+      <w:color w:val="03485B" w:themeColor="text2" w:themeShade="BF"/>
+      <w:spacing w:val="5"/>
+      <w:kern w:val="28"/>
+      <w:sz w:val="52"/>
+      <w:szCs w:val="52"/>
+    </w:rPr>
+  </w:style>
+  <w:style w:type="character" w:customStyle="1" w:styleId="TitleChar">
+    <w:name w:val="Title Char"/>
+    <w:basedOn w:val="DefaultParagraphFont"/>
+    <w:link w:val="Title"/>
+    <w:uiPriority w:val="10"/>
+    <w:rsid w:val="00653ACD"/>
+    <w:rPr>
+      <w:rFonts w:asciiTheme="majorHAnsi" w:eastAsiaTheme="majorEastAsia" w:hAnsiTheme="majorHAnsi" w:cstheme="majorBidi"/>
+      <w:color w:val="03485B" w:themeColor="text2" w:themeShade="BF"/>
+      <w:spacing w:val="5"/>
+      <w:kern w:val="28"/>
+      <w:sz w:val="52"/>
+      <w:szCs w:val="52"/>
+    </w:rPr>
+  </w:style>
+  <w:style w:type="paragraph" w:styleId="Subtitle">
+    <w:name w:val="Subtitle"/>
+    <w:basedOn w:val="Normal"/>
+    <w:next w:val="Normal"/>
+    <w:link w:val="SubtitleChar"/>
+    <w:uiPriority w:val="11"/>
+    <w:qFormat/>
+    <w:rsid w:val="00653ACD"/>
+    <w:pPr>
+      <w:numPr>
+        <w:ilvl w:val="1"/>
+      </w:numPr>
+    </w:pPr>
+    <w:rPr>
+      <w:rFonts w:asciiTheme="majorHAnsi" w:eastAsiaTheme="majorEastAsia" w:hAnsiTheme="majorHAnsi" w:cstheme="majorBidi"/>
+      <w:i/>
+      <w:iCs/>
+      <w:color w:val="0F6FC6" w:themeColor="accent1"/>
+      <w:spacing w:val="15"/>
+      <w:sz w:val="24"/>
+      <w:szCs w:val="24"/>
+    </w:rPr>
+  </w:style>
+  <w:style w:type="character" w:customStyle="1" w:styleId="SubtitleChar">
+    <w:name w:val="Subtitle Char"/>
+    <w:basedOn w:val="DefaultParagraphFont"/>
+    <w:link w:val="Subtitle"/>
+    <w:uiPriority w:val="11"/>
+    <w:rsid w:val="00653ACD"/>
+    <w:rPr>
+      <w:rFonts w:asciiTheme="majorHAnsi" w:eastAsiaTheme="majorEastAsia" w:hAnsiTheme="majorHAnsi" w:cstheme="majorBidi"/>
+      <w:i/>
+      <w:iCs/>
+      <w:color w:val="0F6FC6" w:themeColor="accent1"/>
+      <w:spacing w:val="15"/>
+      <w:sz w:val="24"/>
+      <w:szCs w:val="24"/>
+    </w:rPr>
+  </w:style>
+  <w:style w:type="character" w:customStyle="1" w:styleId="Heading1Char">
+    <w:name w:val="Heading 1 Char"/>
+    <w:basedOn w:val="DefaultParagraphFont"/>
+    <w:link w:val="Heading1"/>
+    <w:uiPriority w:val="9"/>
+    <w:rsid w:val="00E929AE"/>
+    <w:rPr>
+      <w:rFonts w:asciiTheme="majorHAnsi" w:eastAsiaTheme="majorEastAsia" w:hAnsiTheme="majorHAnsi" w:cstheme="majorBidi"/>
+      <w:b/>
+      <w:bCs/>
+      <w:color w:val="0B5294" w:themeColor="accent1" w:themeShade="BF"/>
+      <w:sz w:val="36"/>
+      <w:szCs w:val="28"/>
+    </w:rPr>
+  </w:style>
+  <w:style w:type="character" w:customStyle="1" w:styleId="Heading2Char">
+    <w:name w:val="Heading 2 Char"/>
+    <w:basedOn w:val="DefaultParagraphFont"/>
+    <w:link w:val="Heading2"/>
+    <w:uiPriority w:val="9"/>
+    <w:rsid w:val="00FC2326"/>
+    <w:rPr>
+      <w:rFonts w:asciiTheme="majorHAnsi" w:eastAsiaTheme="majorEastAsia" w:hAnsiTheme="majorHAnsi" w:cstheme="majorBidi"/>
+      <w:b/>
+      <w:bCs/>
+      <w:color w:val="0F6FC6" w:themeColor="accent1"/>
+      <w:sz w:val="26"/>
+      <w:szCs w:val="26"/>
+    </w:rPr>
+  </w:style>
+  <w:style w:type="paragraph" w:styleId="IntenseQuote">
+    <w:name w:val="Intense Quote"/>
+    <w:basedOn w:val="Normal"/>
+    <w:next w:val="Normal"/>
+    <w:link w:val="IntenseQuoteChar"/>
+    <w:uiPriority w:val="30"/>
+    <w:qFormat/>
+    <w:rsid w:val="00B5513C"/>
+    <w:pPr>
+      <w:keepNext/>
+      <w:keepLines/>
+      <w:pBdr>
+        <w:top w:val="single" w:sz="4" w:space="1" w:color="A6A6A6" w:themeColor="background1" w:themeShade="A6"/>
+        <w:left w:val="single" w:sz="4" w:space="4" w:color="A6A6A6" w:themeColor="background1" w:themeShade="A6"/>
+        <w:bottom w:val="single" w:sz="4" w:space="4" w:color="A6A6A6" w:themeColor="background1" w:themeShade="A6"/>
+        <w:right w:val="single" w:sz="4" w:space="4" w:color="A6A6A6" w:themeColor="background1" w:themeShade="A6"/>
+      </w:pBdr>
+      <w:shd w:val="clear" w:color="auto" w:fill="FFFFFF" w:themeFill="background1"/>
+      <w:spacing w:before="200" w:after="280" w:line="240" w:lineRule="auto"/>
+      <w:ind w:left="936" w:right="936"/>
+      <w:contextualSpacing/>
+    </w:pPr>
+    <w:rPr>
+      <w:bCs/>
+      <w:iCs/>
+      <w:color w:val="595959" w:themeColor="text1" w:themeTint="A6"/>
+    </w:rPr>
+  </w:style>
+  <w:style w:type="character" w:customStyle="1" w:styleId="IntenseQuoteChar">
+    <w:name w:val="Intense Quote Char"/>
+    <w:basedOn w:val="DefaultParagraphFont"/>
+    <w:link w:val="IntenseQuote"/>
+    <w:uiPriority w:val="30"/>
+    <w:rsid w:val="00B5513C"/>
+    <w:rPr>
+      <w:bCs/>
+      <w:iCs/>
+      <w:color w:val="595959" w:themeColor="text1" w:themeTint="A6"/>
+      <w:shd w:val="clear" w:color="auto" w:fill="FFFFFF" w:themeFill="background1"/>
+    </w:rPr>
+  </w:style>
+  <w:style w:type="paragraph" w:styleId="NoSpacing">
+    <w:name w:val="No Spacing"/>
+    <w:link w:val="NoSpacingChar"/>
+    <w:uiPriority w:val="1"/>
+    <w:qFormat/>
+    <w:rsid w:val="00777BD6"/>
+    <w:pPr>
+      <w:spacing w:after="0" w:line="240" w:lineRule="auto"/>
+    </w:pPr>
+  </w:style>
+  <w:style w:type="character" w:customStyle="1" w:styleId="NoSpacingChar">
+    <w:name w:val="No Spacing Char"/>
+    <w:basedOn w:val="DefaultParagraphFont"/>
+    <w:link w:val="NoSpacing"/>
+    <w:uiPriority w:val="1"/>
+    <w:rsid w:val="00777BD6"/>
+    <w:rPr>
+      <w:rFonts w:eastAsiaTheme="minorEastAsia"/>
+    </w:rPr>
+  </w:style>
+  <w:style w:type="paragraph" w:styleId="BalloonText">
+    <w:name w:val="Balloon Text"/>
+    <w:basedOn w:val="Normal"/>
+    <w:link w:val="BalloonTextChar"/>
+    <w:uiPriority w:val="99"/>
+    <w:semiHidden/>
+    <w:unhideWhenUsed/>
+    <w:rsid w:val="00777BD6"/>
+    <w:pPr>
+      <w:spacing w:after="0" w:line="240" w:lineRule="auto"/>
+    </w:pPr>
+    <w:rPr>
+      <w:rFonts w:ascii="Tahoma" w:hAnsi="Tahoma" w:cs="Tahoma"/>
+      <w:sz w:val="16"/>
+      <w:szCs w:val="16"/>
+    </w:rPr>
+  </w:style>
+  <w:style w:type="character" w:customStyle="1" w:styleId="BalloonTextChar">
+    <w:name w:val="Balloon Text Char"/>
+    <w:basedOn w:val="DefaultParagraphFont"/>
+    <w:link w:val="BalloonText"/>
+    <w:uiPriority w:val="99"/>
+    <w:semiHidden/>
+    <w:rsid w:val="00777BD6"/>
+    <w:rPr>
+      <w:rFonts w:ascii="Tahoma" w:hAnsi="Tahoma" w:cs="Tahoma"/>
+      <w:sz w:val="16"/>
+      <w:szCs w:val="16"/>
+    </w:rPr>
+  </w:style>
+  <w:style w:type="character" w:customStyle="1" w:styleId="Heading3Char">
+    <w:name w:val="Heading 3 Char"/>
+    <w:basedOn w:val="DefaultParagraphFont"/>
+    <w:link w:val="Heading3"/>
+    <w:uiPriority w:val="9"/>
+    <w:rsid w:val="0044448F"/>
+    <w:rPr>
+      <w:rFonts w:asciiTheme="majorHAnsi" w:eastAsiaTheme="majorEastAsia" w:hAnsiTheme="majorHAnsi" w:cstheme="majorBidi"/>
+      <w:b/>
+      <w:bCs/>
+      <w:color w:val="0F6FC6" w:themeColor="accent1"/>
+    </w:rPr>
+  </w:style>
+  <w:style w:type="paragraph" w:customStyle="1" w:styleId="CodeBlock">
+    <w:name w:val="CodeBlock"/>
+    <w:basedOn w:val="Normal"/>
+    <w:link w:val="CodeBlockChar"/>
+    <w:autoRedefine/>
+    <w:qFormat/>
+    <w:rsid w:val="00A03581"/>
+    <w:pPr>
+      <w:keepNext/>
+      <w:keepLines/>
+      <w:pBdr>
+        <w:top w:val="single" w:sz="4" w:space="1" w:color="595959" w:themeColor="text1" w:themeTint="A6"/>
+        <w:left w:val="single" w:sz="4" w:space="4" w:color="595959" w:themeColor="text1" w:themeTint="A6"/>
+        <w:bottom w:val="single" w:sz="4" w:space="1" w:color="595959" w:themeColor="text1" w:themeTint="A6"/>
+        <w:right w:val="single" w:sz="4" w:space="4" w:color="595959" w:themeColor="text1" w:themeTint="A6"/>
+      </w:pBdr>
+      <w:shd w:val="clear" w:color="auto" w:fill="F2F2F2" w:themeFill="background1" w:themeFillShade="F2"/>
+      <w:spacing w:after="240" w:line="240" w:lineRule="auto"/>
+      <w:ind w:left="360" w:right="360"/>
+      <w:contextualSpacing/>
+      <w:jc w:val="both"/>
+    </w:pPr>
+    <w:rPr>
+      <w:rFonts w:ascii="Consolas" w:hAnsi="Consolas" w:cs="Courier New"/>
+      <w:noProof/>
+      <w:sz w:val="20"/>
+    </w:rPr>
+  </w:style>
+  <w:style w:type="paragraph" w:styleId="ListParagraph">
+    <w:name w:val="List Paragraph"/>
+    <w:basedOn w:val="Normal"/>
+    <w:uiPriority w:val="34"/>
+    <w:qFormat/>
+    <w:rsid w:val="0080557B"/>
+    <w:pPr>
+      <w:ind w:left="720"/>
+      <w:contextualSpacing/>
+    </w:pPr>
+  </w:style>
+  <w:style w:type="character" w:customStyle="1" w:styleId="CodeBlockChar">
+    <w:name w:val="CodeBlock Char"/>
+    <w:basedOn w:val="DefaultParagraphFont"/>
+    <w:link w:val="CodeBlock"/>
+    <w:rsid w:val="00A03581"/>
+    <w:rPr>
+      <w:rFonts w:ascii="Consolas" w:hAnsi="Consolas" w:cs="Courier New"/>
+      <w:noProof/>
+      <w:sz w:val="20"/>
+      <w:shd w:val="clear" w:color="auto" w:fill="F2F2F2" w:themeFill="background1" w:themeFillShade="F2"/>
+    </w:rPr>
+  </w:style>
+  <w:style w:type="paragraph" w:styleId="TOCHeading">
+    <w:name w:val="TOC Heading"/>
+    <w:basedOn w:val="Heading1"/>
+    <w:next w:val="Normal"/>
+    <w:uiPriority w:val="39"/>
+    <w:unhideWhenUsed/>
+    <w:qFormat/>
+    <w:rsid w:val="00C25E41"/>
+    <w:pPr>
+      <w:outlineLvl w:val="9"/>
+    </w:pPr>
+  </w:style>
+  <w:style w:type="paragraph" w:styleId="TOC1">
+    <w:name w:val="toc 1"/>
+    <w:basedOn w:val="Normal"/>
+    <w:next w:val="Normal"/>
+    <w:autoRedefine/>
+    <w:uiPriority w:val="39"/>
+    <w:unhideWhenUsed/>
+    <w:rsid w:val="00C25E41"/>
+    <w:pPr>
+      <w:spacing w:after="100"/>
+    </w:pPr>
+  </w:style>
+  <w:style w:type="paragraph" w:styleId="TOC2">
+    <w:name w:val="toc 2"/>
+    <w:basedOn w:val="Normal"/>
+    <w:next w:val="Normal"/>
+    <w:autoRedefine/>
+    <w:uiPriority w:val="39"/>
+    <w:unhideWhenUsed/>
+    <w:rsid w:val="00C25E41"/>
+    <w:pPr>
+      <w:spacing w:after="100"/>
+      <w:ind w:left="220"/>
+    </w:pPr>
+  </w:style>
+  <w:style w:type="paragraph" w:styleId="TOC3">
+    <w:name w:val="toc 3"/>
+    <w:basedOn w:val="Normal"/>
+    <w:next w:val="Normal"/>
+    <w:autoRedefine/>
+    <w:uiPriority w:val="39"/>
+    <w:unhideWhenUsed/>
+    <w:rsid w:val="00C25E41"/>
+    <w:pPr>
+      <w:spacing w:after="100"/>
+      <w:ind w:left="440"/>
+    </w:pPr>
+  </w:style>
+  <w:style w:type="character" w:styleId="Hyperlink">
+    <w:name w:val="Hyperlink"/>
+    <w:basedOn w:val="DefaultParagraphFont"/>
+    <w:uiPriority w:val="99"/>
+    <w:unhideWhenUsed/>
+    <w:rsid w:val="00ED750D"/>
+    <w:rPr>
+      <w:color w:val="0B5294" w:themeColor="accent1" w:themeShade="BF"/>
+      <w:u w:val="single"/>
+    </w:rPr>
+  </w:style>
+  <w:style w:type="character" w:customStyle="1" w:styleId="Heading4Char">
+    <w:name w:val="Heading 4 Char"/>
+    <w:basedOn w:val="DefaultParagraphFont"/>
+    <w:link w:val="Heading4"/>
+    <w:uiPriority w:val="9"/>
+    <w:rsid w:val="00030CBF"/>
+    <w:rPr>
+      <w:rFonts w:asciiTheme="majorHAnsi" w:eastAsiaTheme="majorEastAsia" w:hAnsiTheme="majorHAnsi" w:cstheme="majorBidi"/>
+      <w:b/>
+      <w:bCs/>
+      <w:i/>
+      <w:iCs/>
+      <w:color w:val="0F6FC6" w:themeColor="accent1"/>
+    </w:rPr>
+  </w:style>
+  <w:style w:type="character" w:customStyle="1" w:styleId="Heading5Char">
+    <w:name w:val="Heading 5 Char"/>
+    <w:basedOn w:val="DefaultParagraphFont"/>
+    <w:link w:val="Heading5"/>
+    <w:uiPriority w:val="9"/>
+    <w:rsid w:val="00030CBF"/>
+    <w:rPr>
+      <w:rFonts w:asciiTheme="majorHAnsi" w:eastAsiaTheme="majorEastAsia" w:hAnsiTheme="majorHAnsi" w:cstheme="majorBidi"/>
+      <w:color w:val="073662" w:themeColor="accent1" w:themeShade="7F"/>
+    </w:rPr>
+  </w:style>
+  <w:style w:type="character" w:customStyle="1" w:styleId="Heading6Char">
+    <w:name w:val="Heading 6 Char"/>
+    <w:basedOn w:val="DefaultParagraphFont"/>
+    <w:link w:val="Heading6"/>
+    <w:uiPriority w:val="9"/>
+    <w:semiHidden/>
+    <w:rsid w:val="00030CBF"/>
+    <w:rPr>
+      <w:rFonts w:asciiTheme="majorHAnsi" w:eastAsiaTheme="majorEastAsia" w:hAnsiTheme="majorHAnsi" w:cstheme="majorBidi"/>
+      <w:i/>
+      <w:iCs/>
+      <w:color w:val="073662" w:themeColor="accent1" w:themeShade="7F"/>
+    </w:rPr>
+  </w:style>
+  <w:style w:type="character" w:customStyle="1" w:styleId="Heading7Char">
+    <w:name w:val="Heading 7 Char"/>
+    <w:basedOn w:val="DefaultParagraphFont"/>
+    <w:link w:val="Heading7"/>
+    <w:uiPriority w:val="9"/>
+    <w:semiHidden/>
+    <w:rsid w:val="00030CBF"/>
+    <w:rPr>
+      <w:rFonts w:asciiTheme="majorHAnsi" w:eastAsiaTheme="majorEastAsia" w:hAnsiTheme="majorHAnsi" w:cstheme="majorBidi"/>
+      <w:i/>
+      <w:iCs/>
+      <w:color w:val="404040" w:themeColor="text1" w:themeTint="BF"/>
+    </w:rPr>
+  </w:style>
+  <w:style w:type="character" w:customStyle="1" w:styleId="Heading8Char">
+    <w:name w:val="Heading 8 Char"/>
+    <w:basedOn w:val="DefaultParagraphFont"/>
+    <w:link w:val="Heading8"/>
+    <w:uiPriority w:val="9"/>
+    <w:semiHidden/>
+    <w:rsid w:val="00030CBF"/>
+    <w:rPr>
+      <w:rFonts w:asciiTheme="majorHAnsi" w:eastAsiaTheme="majorEastAsia" w:hAnsiTheme="majorHAnsi" w:cstheme="majorBidi"/>
+      <w:color w:val="404040" w:themeColor="text1" w:themeTint="BF"/>
+      <w:sz w:val="20"/>
+      <w:szCs w:val="20"/>
+    </w:rPr>
+  </w:style>
+  <w:style w:type="character" w:customStyle="1" w:styleId="Heading9Char">
+    <w:name w:val="Heading 9 Char"/>
+    <w:basedOn w:val="DefaultParagraphFont"/>
+    <w:link w:val="Heading9"/>
+    <w:uiPriority w:val="9"/>
+    <w:semiHidden/>
+    <w:rsid w:val="00030CBF"/>
+    <w:rPr>
+      <w:rFonts w:asciiTheme="majorHAnsi" w:eastAsiaTheme="majorEastAsia" w:hAnsiTheme="majorHAnsi" w:cstheme="majorBidi"/>
+      <w:i/>
+      <w:iCs/>
+      <w:color w:val="404040" w:themeColor="text1" w:themeTint="BF"/>
+      <w:sz w:val="20"/>
+      <w:szCs w:val="20"/>
+    </w:rPr>
+  </w:style>
+  <w:style w:type="character" w:styleId="IntenseEmphasis">
+    <w:name w:val="Intense Emphasis"/>
+    <w:basedOn w:val="DefaultParagraphFont"/>
+    <w:uiPriority w:val="21"/>
+    <w:qFormat/>
+    <w:rsid w:val="001E5407"/>
+    <w:rPr>
+      <w:b/>
+      <w:bCs/>
+      <w:i/>
+      <w:iCs/>
+      <w:color w:val="0F6FC6" w:themeColor="accent1"/>
+    </w:rPr>
+  </w:style>
+  <w:style w:type="paragraph" w:styleId="Quote">
+    <w:name w:val="Quote"/>
+    <w:basedOn w:val="Normal"/>
+    <w:next w:val="Normal"/>
+    <w:link w:val="QuoteChar"/>
+    <w:uiPriority w:val="29"/>
+    <w:qFormat/>
+    <w:rsid w:val="00364C1C"/>
+    <w:rPr>
+      <w:i/>
+      <w:iCs/>
+      <w:color w:val="000000" w:themeColor="text1"/>
+    </w:rPr>
+  </w:style>
+  <w:style w:type="character" w:customStyle="1" w:styleId="QuoteChar">
+    <w:name w:val="Quote Char"/>
+    <w:basedOn w:val="DefaultParagraphFont"/>
+    <w:link w:val="Quote"/>
+    <w:uiPriority w:val="29"/>
+    <w:rsid w:val="00364C1C"/>
+    <w:rPr>
+      <w:i/>
+      <w:iCs/>
+      <w:color w:val="000000" w:themeColor="text1"/>
+    </w:rPr>
+  </w:style>
+  <w:style w:type="character" w:styleId="PlaceholderText">
+    <w:name w:val="Placeholder Text"/>
+    <w:basedOn w:val="DefaultParagraphFont"/>
+    <w:uiPriority w:val="99"/>
+    <w:semiHidden/>
+    <w:rsid w:val="000E40D2"/>
+    <w:rPr>
+      <w:color w:val="808080"/>
+    </w:rPr>
+  </w:style>
+</w:styles>
+</file>
+
+<file path=word/stylesWithEffects.xml><?xml version="1.0" encoding="utf-8"?>
+<w:styles xmlns:wpc="http://schemas.microsoft.com/office/word/2010/wordprocessingCanvas" xmlns:mc="http://schemas.openxmlformats.org/markup-compatibility/2006" xmlns:o="urn:schemas-microsoft-com:office:office" xmlns:r="http://schemas.openxmlformats.org/officeDocument/2006/relationships" xmlns:m="http://schemas.openxmlformats.org/officeDocument/2006/math" xmlns:v="urn:schemas-microsoft-com:vml" xmlns:wp14="http://schemas.microsoft.com/office/word/2010/wordprocessingDrawing" xmlns:wp="http://schemas.openxmlformats.org/drawingml/2006/wordprocessingDrawing" xmlns:w10="urn:schemas-microsoft-com:office:word" xmlns:w="http://schemas.openxmlformats.org/wordprocessingml/2006/main" xmlns:w14="http://schemas.microsoft.com/office/word/2010/wordml" xmlns:wpg="http://schemas.microsoft.com/office/word/2010/wordprocessingGroup" xmlns:wpi="http://schemas.microsoft.com/office/word/2010/wordprocessingInk" xmlns:wne="http://schemas.microsoft.com/office/word/2006/wordml" xmlns:wps="http://schemas.microsoft.com/office/word/2010/wordprocessingShape" mc:Ignorable="w14 wp14">
+  <w:docDefaults>
+    <w:rPrDefault>
+      <w:rPr>
+        <w:rFonts w:asciiTheme="minorHAnsi" w:eastAsiaTheme="minorEastAsia" w:hAnsiTheme="minorHAnsi" w:cstheme="minorBidi"/>
+        <w:sz w:val="22"/>
+        <w:szCs w:val="22"/>
+        <w:lang w:val="en-US" w:eastAsia="en-US" w:bidi="ar-SA"/>
+      </w:rPr>
+    </w:rPrDefault>
+    <w:pPrDefault>
+      <w:pPr>
+        <w:spacing w:after="200" w:line="276" w:lineRule="auto"/>
+      </w:pPr>
+    </w:pPrDefault>
+  </w:docDefaults>
+  <w:latentStyles w:defLockedState="0" w:defUIPriority="99" w:defSemiHidden="1" w:defUnhideWhenUsed="1" w:defQFormat="0" w:count="267">
+    <w:lsdException w:name="Normal" w:semiHidden="0" w:uiPriority="0" w:unhideWhenUsed="0" w:qFormat="1"/>
+    <w:lsdException w:name="heading 1" w:semiHidden="0" w:uiPriority="9" w:unhideWhenUsed="0" w:qFormat="1"/>
+    <w:lsdException w:name="heading 2" w:uiPriority="9" w:qFormat="1"/>
+    <w:lsdException w:name="heading 3" w:uiPriority="9" w:qFormat="1"/>
+    <w:lsdException w:name="heading 4" w:uiPriority="9" w:qFormat="1"/>
+    <w:lsdException w:name="heading 5" w:uiPriority="9" w:qFormat="1"/>
+    <w:lsdException w:name="heading 6" w:uiPriority="9" w:qFormat="1"/>
+    <w:lsdException w:name="heading 7" w:uiPriority="9" w:qFormat="1"/>
+    <w:lsdException w:name="heading 8" w:uiPriority="9" w:qFormat="1"/>
+    <w:lsdException w:name="heading 9" w:uiPriority="9" w:qFormat="1"/>
+    <w:lsdException w:name="toc 1" w:uiPriority="39"/>
+    <w:lsdException w:name="toc 2" w:uiPriority="39"/>
+    <w:lsdException w:name="toc 3" w:uiPriority="39"/>
+    <w:lsdException w:name="toc 4" w:uiPriority="39"/>
+    <w:lsdException w:name="toc 5" w:uiPriority="39"/>
+    <w:lsdException w:name="toc 6" w:uiPriority="39"/>
+    <w:lsdException w:name="toc 7" w:uiPriority="39"/>
+    <w:lsdException w:name="toc 8" w:uiPriority="39"/>
+    <w:lsdException w:name="toc 9" w:uiPriority="39"/>
+    <w:lsdException w:name="caption" w:uiPriority="35" w:qFormat="1"/>
+    <w:lsdException w:name="Title" w:semiHidden="0" w:uiPriority="10" w:unhideWhenUsed="0" w:qFormat="1"/>
+    <w:lsdException w:name="Default Paragraph Font" w:uiPriority="1"/>
+    <w:lsdException w:name="Subtitle" w:semiHidden="0" w:uiPriority="11" w:unhideWhenUsed="0" w:qFormat="1"/>
+    <w:lsdException w:name="Strong" w:semiHidden="0" w:uiPriority="22" w:unhideWhenUsed="0" w:qFormat="1"/>
+    <w:lsdException w:name="Emphasis" w:semiHidden="0" w:uiPriority="20" w:unhideWhenUsed="0" w:qFormat="1"/>
+    <w:lsdException w:name="Table Grid" w:semiHidden="0" w:uiPriority="59" w:unhideWhenUsed="0"/>
+    <w:lsdException w:name="Placeholder Text" w:unhideWhenUsed="0"/>
+    <w:lsdException w:name="No Spacing" w:semiHidden="0" w:uiPriority="1" w:unhideWhenUsed="0" w:qFormat="1"/>
+    <w:lsdException w:name="Light Shading" w:semiHidden="0" w:uiPriority="60" w:unhideWhenUsed="0"/>
+    <w:lsdException w:name="Light List" w:semiHidden="0" w:uiPriority="61" w:unhideWhenUsed="0"/>
+    <w:lsdException w:name="Light Grid" w:semiHidden="0" w:uiPriority="62" w:unhideWhenUsed="0"/>
+    <w:lsdException w:name="Medium Shading 1" w:semiHidden="0" w:uiPriority="63" w:unhideWhenUsed="0"/>
+    <w:lsdException w:name="Medium Shading 2" w:semiHidden="0" w:uiPriority="64" w:unhideWhenUsed="0"/>
+    <w:lsdException w:name="Medium List 1" w:semiHidden="0" w:uiPriority="65" w:unhideWhenUsed="0"/>
+    <w:lsdException w:name="Medium List 2" w:semiHidden="0" w:uiPriority="66" w:unhideWhenUsed="0"/>
+    <w:lsdException w:name="Medium Grid 1" w:semiHidden="0" w:uiPriority="67" w:unhideWhenUsed="0"/>
+    <w:lsdException w:name="Medium Grid 2" w:semiHidden="0" w:uiPriority="68" w:unhideWhenUsed="0"/>
+    <w:lsdException w:name="Medium Grid 3" w:semiHidden="0" w:uiPriority="69" w:unhideWhenUsed="0"/>
+    <w:lsdException w:name="Dark List" w:semiHidden="0" w:uiPriority="70" w:unhideWhenUsed="0"/>
+    <w:lsdException w:name="Colorful Shading" w:semiHidden="0" w:uiPriority="71" w:unhideWhenUsed="0"/>
+    <w:lsdException w:name="Colorful List" w:semiHidden="0" w:uiPriority="72" w:unhideWhenUsed="0"/>
+    <w:lsdException w:name="Colorful Grid" w:semiHidden="0" w:uiPriority="73" w:unhideWhenUsed="0"/>
+    <w:lsdException w:name="Light Shading Accent 1" w:semiHidden="0" w:uiPriority="60" w:unhideWhenUsed="0"/>
+    <w:lsdException w:name="Light List Accent 1" w:semiHidden="0" w:uiPriority="61" w:unhideWhenUsed="0"/>
+    <w:lsdException w:name="Light Grid Accent 1" w:semiHidden="0" w:uiPriority="62" w:unhideWhenUsed="0"/>
+    <w:lsdException w:name="Medium Shading 1 Accent 1" w:semiHidden="0" w:uiPriority="63" w:unhideWhenUsed="0"/>
+    <w:lsdException w:name="Medium Shading 2 Accent 1" w:semiHidden="0" w:uiPriority="64" w:unhideWhenUsed="0"/>
+    <w:lsdException w:name="Medium List 1 Accent 1" w:semiHidden="0" w:uiPriority="65" w:unhideWhenUsed="0"/>
+    <w:lsdException w:name="Revision" w:unhideWhenUsed="0"/>
+    <w:lsdException w:name="List Paragraph" w:semiHidden="0" w:uiPriority="34" w:unhideWhenUsed="0" w:qFormat="1"/>
+    <w:lsdException w:name="Quote" w:semiHidden="0" w:uiPriority="29" w:unhideWhenUsed="0" w:qFormat="1"/>
+    <w:lsdException w:name="Intense Quote" w:semiHidden="0" w:uiPriority="30" w:unhideWhenUsed="0" w:qFormat="1"/>
+    <w:lsdException w:name="Medium List 2 Accent 1" w:semiHidden="0" w:uiPriority="66" w:unhideWhenUsed="0"/>
+    <w:lsdException w:name="Medium Grid 1 Accent 1" w:semiHidden="0" w:uiPriority="67" w:unhideWhenUsed="0"/>
+    <w:lsdException w:name="Medium Grid 2 Accent 1" w:semiHidden="0" w:uiPriority="68" w:unhideWhenUsed="0"/>
+    <w:lsdException w:name="Medium Grid 3 Accent 1" w:semiHidden="0" w:uiPriority="69" w:unhideWhenUsed="0"/>
+    <w:lsdException w:name="Dark List Accent 1" w:semiHidden="0" w:uiPriority="70" w:unhideWhenUsed="0"/>
+    <w:lsdException w:name="Colorful Shading Accent 1" w:semiHidden="0" w:uiPriority="71" w:unhideWhenUsed="0"/>
+    <w:lsdException w:name="Colorful List Accent 1" w:semiHidden="0" w:uiPriority="72" w:unhideWhenUsed="0"/>
+    <w:lsdException w:name="Colorful Grid Accent 1" w:semiHidden="0" w:uiPriority="73" w:unhideWhenUsed="0"/>
+    <w:lsdException w:name="Light Shading Accent 2" w:semiHidden="0" w:uiPriority="60" w:unhideWhenUsed="0"/>
+    <w:lsdException w:name="Light List Accent 2" w:semiHidden="0" w:uiPriority="61" w:unhideWhenUsed="0"/>
+    <w:lsdException w:name="Light Grid Accent 2" w:semiHidden="0" w:uiPriority="62" w:unhideWhenUsed="0"/>
+    <w:lsdException w:name="Medium Shading 1 Accent 2" w:semiHidden="0" w:uiPriority="63" w:unhideWhenUsed="0"/>
+    <w:lsdException w:name="Medium Shading 2 Accent 2" w:semiHidden="0" w:uiPriority="64" w:unhideWhenUsed="0"/>
+    <w:lsdException w:name="Medium List 1 Accent 2" w:semiHidden="0" w:uiPriority="65" w:unhideWhenUsed="0"/>
+    <w:lsdException w:name="Medium List 2 Accent 2" w:semiHidden="0" w:uiPriority="66" w:unhideWhenUsed="0"/>
+    <w:lsdException w:name="Medium Grid 1 Accent 2" w:semiHidden="0" w:uiPriority="67" w:unhideWhenUsed="0"/>
+    <w:lsdException w:name="Medium Grid 2 Accent 2" w:semiHidden="0" w:uiPriority="68" w:unhideWhenUsed="0"/>
+    <w:lsdException w:name="Medium Grid 3 Accent 2" w:semiHidden="0" w:uiPriority="69" w:unhideWhenUsed="0"/>
+    <w:lsdException w:name="Dark List Accent 2" w:semiHidden="0" w:uiPriority="70" w:unhideWhenUsed="0"/>
+    <w:lsdException w:name="Colorful Shading Accent 2" w:semiHidden="0" w:uiPriority="71" w:unhideWhenUsed="0"/>
+    <w:lsdException w:name="Colorful List Accent 2" w:semiHidden="0" w:uiPriority="72" w:unhideWhenUsed="0"/>
+    <w:lsdException w:name="Colorful Grid Accent 2" w:semiHidden="0" w:uiPriority="73" w:unhideWhenUsed="0"/>
+    <w:lsdException w:name="Light Shading Accent 3" w:semiHidden="0" w:uiPriority="60" w:unhideWhenUsed="0"/>
+    <w:lsdException w:name="Light List Accent 3" w:semiHidden="0" w:uiPriority="61" w:unhideWhenUsed="0"/>
+    <w:lsdException w:name="Light Grid Accent 3" w:semiHidden="0" w:uiPriority="62" w:unhideWhenUsed="0"/>
+    <w:lsdException w:name="Medium Shading 1 Accent 3" w:semiHidden="0" w:uiPriority="63" w:unhideWhenUsed="0"/>
+    <w:lsdException w:name="Medium Shading 2 Accent 3" w:semiHidden="0" w:uiPriority="64" w:unhideWhenUsed="0"/>
+    <w:lsdException w:name="Medium List 1 Accent 3" w:semiHidden="0" w:uiPriority="65" w:unhideWhenUsed="0"/>
+    <w:lsdException w:name="Medium List 2 Accent 3" w:semiHidden="0" w:uiPriority="66" w:unhideWhenUsed="0"/>
+    <w:lsdException w:name="Medium Grid 1 Accent 3" w:semiHidden="0" w:uiPriority="67" w:unhideWhenUsed="0"/>
+    <w:lsdException w:name="Medium Grid 2 Accent 3" w:semiHidden="0" w:uiPriority="68" w:unhideWhenUsed="0"/>
+    <w:lsdException w:name="Medium Grid 3 Accent 3" w:semiHidden="0" w:uiPriority="69" w:unhideWhenUsed="0"/>
+    <w:lsdException w:name="Dark List Accent 3" w:semiHidden="0" w:uiPriority="70" w:unhideWhenUsed="0"/>
+    <w:lsdException w:name="Colorful Shading Accent 3" w:semiHidden="0" w:uiPriority="71" w:unhideWhenUsed="0"/>
+    <w:lsdException w:name="Colorful List Accent 3" w:semiHidden="0" w:uiPriority="72" w:unhideWhenUsed="0"/>
+    <w:lsdException w:name="Colorful Grid Accent 3" w:semiHidden="0" w:uiPriority="73" w:unhideWhenUsed="0"/>
+    <w:lsdException w:name="Light Shading Accent 4" w:semiHidden="0" w:uiPriority="60" w:unhideWhenUsed="0"/>
+    <w:lsdException w:name="Light List Accent 4" w:semiHidden="0" w:uiPriority="61" w:unhideWhenUsed="0"/>
+    <w:lsdException w:name="Light Grid Accent 4" w:semiHidden="0" w:uiPriority="62" w:unhideWhenUsed="0"/>
+    <w:lsdException w:name="Medium Shading 1 Accent 4" w:semiHidden="0" w:uiPriority="63" w:unhideWhenUsed="0"/>
+    <w:lsdException w:name="Medium Shading 2 Accent 4" w:semiHidden="0" w:uiPriority="64" w:unhideWhenUsed="0"/>
+    <w:lsdException w:name="Medium List 1 Accent 4" w:semiHidden="0" w:uiPriority="65" w:unhideWhenUsed="0"/>
+    <w:lsdException w:name="Medium List 2 Accent 4" w:semiHidden="0" w:uiPriority="66" w:unhideWhenUsed="0"/>
+    <w:lsdException w:name="Medium Grid 1 Accent 4" w:semiHidden="0" w:uiPriority="67" w:unhideWhenUsed="0"/>
+    <w:lsdException w:name="Medium Grid 2 Accent 4" w:semiHidden="0" w:uiPriority="68" w:unhideWhenUsed="0"/>
+    <w:lsdException w:name="Medium Grid 3 Accent 4" w:semiHidden="0" w:uiPriority="69" w:unhideWhenUsed="0"/>
+    <w:lsdException w:name="Dark List Accent 4" w:semiHidden="0" w:uiPriority="70" w:unhideWhenUsed="0"/>
+    <w:lsdException w:name="Colorful Shading Accent 4" w:semiHidden="0" w:uiPriority="71" w:unhideWhenUsed="0"/>
+    <w:lsdException w:name="Colorful List Accent 4" w:semiHidden="0" w:uiPriority="72" w:unhideWhenUsed="0"/>
+    <w:lsdException w:name="Colorful Grid Accent 4" w:semiHidden="0" w:uiPriority="73" w:unhideWhenUsed="0"/>
+    <w:lsdException w:name="Light Shading Accent 5" w:semiHidden="0" w:uiPriority="60" w:unhideWhenUsed="0"/>
+    <w:lsdException w:name="Light List Accent 5" w:semiHidden="0" w:uiPriority="61" w:unhideWhenUsed="0"/>
+    <w:lsdException w:name="Light Grid Accent 5" w:semiHidden="0" w:uiPriority="62" w:unhideWhenUsed="0"/>
+    <w:lsdException w:name="Medium Shading 1 Accent 5" w:semiHidden="0" w:uiPriority="63" w:unhideWhenUsed="0"/>
+    <w:lsdException w:name="Medium Shading 2 Accent 5" w:semiHidden="0" w:uiPriority="64" w:unhideWhenUsed="0"/>
+    <w:lsdException w:name="Medium List 1 Accent 5" w:semiHidden="0" w:uiPriority="65" w:unhideWhenUsed="0"/>
+    <w:lsdException w:name="Medium List 2 Accent 5" w:semiHidden="0" w:uiPriority="66" w:unhideWhenUsed="0"/>
+    <w:lsdException w:name="Medium Grid 1 Accent 5" w:semiHidden="0" w:uiPriority="67" w:unhideWhenUsed="0"/>
+    <w:lsdException w:name="Medium Grid 2 Accent 5" w:semiHidden="0" w:uiPriority="68" w:unhideWhenUsed="0"/>
+    <w:lsdException w:name="Medium Grid 3 Accent 5" w:semiHidden="0" w:uiPriority="69" w:unhideWhenUsed="0"/>
+    <w:lsdException w:name="Dark List Accent 5" w:semiHidden="0" w:uiPriority="70" w:unhideWhenUsed="0"/>
+    <w:lsdException w:name="Colorful Shading Accent 5" w:semiHidden="0" w:uiPriority="71" w:unhideWhenUsed="0"/>
+    <w:lsdException w:name="Colorful List Accent 5" w:semiHidden="0" w:uiPriority="72" w:unhideWhenUsed="0"/>
+    <w:lsdException w:name="Colorful Grid Accent 5" w:semiHidden="0" w:uiPriority="73" w:unhideWhenUsed="0"/>
+    <w:lsdException w:name="Light Shading Accent 6" w:semiHidden="0" w:uiPriority="60" w:unhideWhenUsed="0"/>
+    <w:lsdException w:name="Light List Accent 6" w:semiHidden="0" w:uiPriority="61" w:unhideWhenUsed="0"/>
+    <w:lsdException w:name="Light Grid Accent 6" w:semiHidden="0" w:uiPriority="62" w:unhideWhenUsed="0"/>
+    <w:lsdException w:name="Medium Shading 1 Accent 6" w:semiHidden="0" w:uiPriority="63" w:unhideWhenUsed="0"/>
+    <w:lsdException w:name="Medium Shading 2 Accent 6" w:semiHidden="0" w:uiPriority="64" w:unhideWhenUsed="0"/>
+    <w:lsdException w:name="Medium List 1 Accent 6" w:semiHidden="0" w:uiPriority="65" w:unhideWhenUsed="0"/>
+    <w:lsdException w:name="Medium List 2 Accent 6" w:semiHidden="0" w:uiPriority="66" w:unhideWhenUsed="0"/>
+    <w:lsdException w:name="Medium Grid 1 Accent 6" w:semiHidden="0" w:uiPriority="67" w:unhideWhenUsed="0"/>
+    <w:lsdException w:name="Medium Grid 2 Accent 6" w:semiHidden="0" w:uiPriority="68" w:unhideWhenUsed="0"/>
+    <w:lsdException w:name="Medium Grid 3 Accent 6" w:semiHidden="0" w:uiPriority="69" w:unhideWhenUsed="0"/>
+    <w:lsdException w:name="Dark List Accent 6" w:semiHidden="0" w:uiPriority="70" w:unhideWhenUsed="0"/>
+    <w:lsdException w:name="Colorful Shading Accent 6" w:semiHidden="0" w:uiPriority="71" w:unhideWhenUsed="0"/>
+    <w:lsdException w:name="Colorful List Accent 6" w:semiHidden="0" w:uiPriority="72" w:unhideWhenUsed="0"/>
+    <w:lsdException w:name="Colorful Grid Accent 6" w:semiHidden="0" w:uiPriority="73" w:unhideWhenUsed="0"/>
+    <w:lsdException w:name="Subtle Emphasis" w:semiHidden="0" w:uiPriority="19" w:unhideWhenUsed="0" w:qFormat="1"/>
+    <w:lsdException w:name="Intense Emphasis" w:semiHidden="0" w:uiPriority="21" w:unhideWhenUsed="0" w:qFormat="1"/>
+    <w:lsdException w:name="Subtle Reference" w:semiHidden="0" w:uiPriority="31" w:unhideWhenUsed="0" w:qFormat="1"/>
+    <w:lsdException w:name="Intense Reference" w:semiHidden="0" w:uiPriority="32" w:unhideWhenUsed="0" w:qFormat="1"/>
+    <w:lsdException w:name="Book Title" w:semiHidden="0" w:uiPriority="33" w:unhideWhenUsed="0" w:qFormat="1"/>
+    <w:lsdException w:name="Bibliography" w:uiPriority="37"/>
+    <w:lsdException w:name="TOC Heading" w:uiPriority="39" w:qFormat="1"/>
   </w:latentStyles>
   <w:style w:type="paragraph" w:default="1" w:styleId="Normal">
     <w:name w:val="Normal"/>
@@ -17096,7 +17996,7 @@
 </file>
 
 <file path=customXml/itemProps1.xml><?xml version="1.0" encoding="utf-8"?>
-<ds:datastoreItem xmlns:ds="http://schemas.openxmlformats.org/officeDocument/2006/customXml" ds:itemID="{746FCB1F-C95E-428F-AD15-898B3C122C09}">
+<ds:datastoreItem xmlns:ds="http://schemas.openxmlformats.org/officeDocument/2006/customXml" ds:itemID="{A633A783-2E9C-4AAC-82CF-F44B64199621}">
   <ds:schemaRefs>
     <ds:schemaRef ds:uri="http://schemas.openxmlformats.org/officeDocument/2006/bibliography"/>
   </ds:schemaRefs>

</xml_diff>